<commit_message>
Table of contents changed
</commit_message>
<xml_diff>
--- a/КП БД.docx
+++ b/КП БД.docx
@@ -543,6 +543,7 @@
           <w:tab w:val="right" w:pos="9639"/>
         </w:tabs>
         <w:spacing w:line="300" w:lineRule="exact"/>
+        <w:jc w:val="center"/>
         <w:rPr>
           <w:sz w:val="28"/>
           <w:szCs w:val="28"/>
@@ -560,15 +561,27 @@
         </w:rPr>
         <w:tab/>
       </w:r>
-      <w:proofErr w:type="spellStart"/>
       <w:r>
         <w:rPr>
           <w:sz w:val="28"/>
           <w:szCs w:val="28"/>
         </w:rPr>
-        <w:t>И.Н.Морошкин</w:t>
-      </w:r>
-      <w:proofErr w:type="spellEnd"/>
+        <w:t>И.Н.</w:t>
+      </w:r>
+      <w:r>
+        <w:rPr>
+          <w:sz w:val="28"/>
+          <w:szCs w:val="28"/>
+        </w:rPr>
+        <w:t xml:space="preserve"> </w:t>
+      </w:r>
+      <w:r>
+        <w:rPr>
+          <w:sz w:val="28"/>
+          <w:szCs w:val="28"/>
+        </w:rPr>
+        <w:t>Морошкин</w:t>
+      </w:r>
     </w:p>
     <w:p>
       <w:pPr>
@@ -3165,1668 +3178,1721 @@
         </w:rPr>
         <w:br w:type="page"/>
       </w:r>
-    </w:p>
-    <w:p>
-      <w:pPr>
-        <w:pStyle w:val="11"/>
-        <w:spacing w:before="360" w:after="360" w:line="360" w:lineRule="auto"/>
-        <w:jc w:val="center"/>
-        <w:rPr>
-          <w:noProof/>
-        </w:rPr>
-      </w:pPr>
-      <w:r>
+      <w:r>
+        <w:rPr>
+          <w:szCs w:val="28"/>
+        </w:rPr>
+        <w:fldChar w:fldCharType="begin"/>
+      </w:r>
+      <w:r>
+        <w:rPr>
+          <w:szCs w:val="28"/>
+        </w:rPr>
+        <w:instrText xml:space="preserve"> TOC \o "1-3" \h \z \u </w:instrText>
+      </w:r>
+      <w:r>
+        <w:rPr>
+          <w:szCs w:val="28"/>
+        </w:rPr>
+        <w:fldChar w:fldCharType="separate"/>
+      </w:r>
+    </w:p>
+    <w:sdt>
+      <w:sdtPr>
+        <w:id w:val="225500213"/>
+        <w:docPartObj>
+          <w:docPartGallery w:val="Table of Contents"/>
+          <w:docPartUnique/>
+        </w:docPartObj>
+      </w:sdtPr>
+      <w:sdtEndPr>
+        <w:rPr>
+          <w:rFonts w:ascii="Times New Roman" w:eastAsia="Times New Roman" w:hAnsi="Times New Roman" w:cs="Times New Roman"/>
+          <w:b/>
+          <w:bCs/>
+          <w:color w:val="auto"/>
+          <w:sz w:val="28"/>
+          <w:szCs w:val="20"/>
+          <w:lang w:eastAsia="ar-SA"/>
+        </w:rPr>
+      </w:sdtEndPr>
+      <w:sdtContent>
+        <w:p>
+          <w:pPr>
+            <w:pStyle w:val="af5"/>
+            <w:spacing w:before="0" w:line="360" w:lineRule="auto"/>
+            <w:jc w:val="center"/>
+            <w:rPr>
+              <w:rStyle w:val="10"/>
+              <w:color w:val="000000" w:themeColor="text1"/>
+            </w:rPr>
+          </w:pPr>
+          <w:r>
+            <w:rPr>
+              <w:rStyle w:val="10"/>
+              <w:color w:val="000000" w:themeColor="text1"/>
+            </w:rPr>
+            <w:t>Содержание</w:t>
+          </w:r>
+        </w:p>
+        <w:p>
+          <w:pPr>
+            <w:pStyle w:val="12"/>
+            <w:rPr>
+              <w:rFonts w:asciiTheme="minorHAnsi" w:eastAsiaTheme="minorEastAsia" w:hAnsiTheme="minorHAnsi" w:cstheme="minorBidi"/>
+              <w:noProof/>
+              <w:sz w:val="22"/>
+              <w:szCs w:val="22"/>
+              <w:lang w:eastAsia="ru-RU"/>
+            </w:rPr>
+          </w:pPr>
+          <w:r>
+            <w:fldChar w:fldCharType="begin"/>
+          </w:r>
+          <w:r>
+            <w:instrText xml:space="preserve"> TOC \o "1-3" \h \z \u </w:instrText>
+          </w:r>
+          <w:r>
+            <w:fldChar w:fldCharType="separate"/>
+          </w:r>
+          <w:hyperlink w:anchor="_Toc185351199" w:history="1">
+            <w:r>
+              <w:rPr>
+                <w:rStyle w:val="a5"/>
+                <w:noProof/>
+              </w:rPr>
+              <w:t>Введение</w:t>
+            </w:r>
+            <w:r>
+              <w:rPr>
+                <w:noProof/>
+                <w:webHidden/>
+              </w:rPr>
+              <w:tab/>
+            </w:r>
+            <w:r>
+              <w:rPr>
+                <w:noProof/>
+                <w:webHidden/>
+              </w:rPr>
+              <w:fldChar w:fldCharType="begin"/>
+            </w:r>
+            <w:r>
+              <w:rPr>
+                <w:noProof/>
+                <w:webHidden/>
+              </w:rPr>
+              <w:instrText xml:space="preserve"> PAGEREF _Toc185351199 \h </w:instrText>
+            </w:r>
+            <w:r>
+              <w:rPr>
+                <w:noProof/>
+                <w:webHidden/>
+              </w:rPr>
+            </w:r>
+            <w:r>
+              <w:rPr>
+                <w:noProof/>
+                <w:webHidden/>
+              </w:rPr>
+              <w:fldChar w:fldCharType="separate"/>
+            </w:r>
+            <w:r>
+              <w:rPr>
+                <w:noProof/>
+                <w:webHidden/>
+              </w:rPr>
+              <w:t>6</w:t>
+            </w:r>
+            <w:r>
+              <w:rPr>
+                <w:noProof/>
+                <w:webHidden/>
+              </w:rPr>
+              <w:fldChar w:fldCharType="end"/>
+            </w:r>
+          </w:hyperlink>
+        </w:p>
+        <w:p>
+          <w:pPr>
+            <w:pStyle w:val="12"/>
+            <w:rPr>
+              <w:rFonts w:asciiTheme="minorHAnsi" w:eastAsiaTheme="minorEastAsia" w:hAnsiTheme="minorHAnsi" w:cstheme="minorBidi"/>
+              <w:noProof/>
+              <w:sz w:val="22"/>
+              <w:szCs w:val="22"/>
+              <w:lang w:eastAsia="ru-RU"/>
+            </w:rPr>
+          </w:pPr>
+          <w:hyperlink w:anchor="_Toc185351200" w:history="1">
+            <w:r>
+              <w:rPr>
+                <w:rStyle w:val="a5"/>
+                <w:noProof/>
+              </w:rPr>
+              <w:t>1</w:t>
+            </w:r>
+            <w:r>
+              <w:rPr>
+                <w:rFonts w:asciiTheme="minorHAnsi" w:eastAsiaTheme="minorEastAsia" w:hAnsiTheme="minorHAnsi" w:cstheme="minorBidi"/>
+                <w:noProof/>
+                <w:sz w:val="22"/>
+                <w:szCs w:val="22"/>
+                <w:lang w:eastAsia="ru-RU"/>
+              </w:rPr>
+              <w:tab/>
+            </w:r>
+            <w:r>
+              <w:rPr>
+                <w:rStyle w:val="a5"/>
+                <w:noProof/>
+              </w:rPr>
+              <w:t>Проектная часть</w:t>
+            </w:r>
+            <w:r>
+              <w:rPr>
+                <w:noProof/>
+                <w:webHidden/>
+              </w:rPr>
+              <w:tab/>
+            </w:r>
+            <w:r>
+              <w:rPr>
+                <w:noProof/>
+                <w:webHidden/>
+              </w:rPr>
+              <w:fldChar w:fldCharType="begin"/>
+            </w:r>
+            <w:r>
+              <w:rPr>
+                <w:noProof/>
+                <w:webHidden/>
+              </w:rPr>
+              <w:instrText xml:space="preserve"> PAGEREF _Toc185351200 \h </w:instrText>
+            </w:r>
+            <w:r>
+              <w:rPr>
+                <w:noProof/>
+                <w:webHidden/>
+              </w:rPr>
+            </w:r>
+            <w:r>
+              <w:rPr>
+                <w:noProof/>
+                <w:webHidden/>
+              </w:rPr>
+              <w:fldChar w:fldCharType="separate"/>
+            </w:r>
+            <w:r>
+              <w:rPr>
+                <w:noProof/>
+                <w:webHidden/>
+              </w:rPr>
+              <w:t>7</w:t>
+            </w:r>
+            <w:r>
+              <w:rPr>
+                <w:noProof/>
+                <w:webHidden/>
+              </w:rPr>
+              <w:fldChar w:fldCharType="end"/>
+            </w:r>
+          </w:hyperlink>
+        </w:p>
+        <w:p>
+          <w:pPr>
+            <w:pStyle w:val="21"/>
+            <w:rPr>
+              <w:rFonts w:asciiTheme="minorHAnsi" w:eastAsiaTheme="minorEastAsia" w:hAnsiTheme="minorHAnsi" w:cstheme="minorBidi"/>
+              <w:noProof/>
+              <w:sz w:val="22"/>
+              <w:szCs w:val="22"/>
+              <w:lang w:eastAsia="ru-RU"/>
+            </w:rPr>
+          </w:pPr>
+          <w:hyperlink w:anchor="_Toc185351201" w:history="1">
+            <w:r>
+              <w:rPr>
+                <w:rStyle w:val="a5"/>
+                <w:noProof/>
+              </w:rPr>
+              <w:t>1.1</w:t>
+            </w:r>
+            <w:r>
+              <w:rPr>
+                <w:rFonts w:asciiTheme="minorHAnsi" w:eastAsiaTheme="minorEastAsia" w:hAnsiTheme="minorHAnsi" w:cstheme="minorBidi"/>
+                <w:noProof/>
+                <w:sz w:val="22"/>
+                <w:szCs w:val="22"/>
+                <w:lang w:eastAsia="ru-RU"/>
+              </w:rPr>
+              <w:tab/>
+            </w:r>
+            <w:r>
+              <w:rPr>
+                <w:rStyle w:val="a5"/>
+                <w:noProof/>
+              </w:rPr>
+              <w:t>Описание предметной области</w:t>
+            </w:r>
+            <w:r>
+              <w:rPr>
+                <w:noProof/>
+                <w:webHidden/>
+              </w:rPr>
+              <w:tab/>
+            </w:r>
+            <w:r>
+              <w:rPr>
+                <w:noProof/>
+                <w:webHidden/>
+              </w:rPr>
+              <w:fldChar w:fldCharType="begin"/>
+            </w:r>
+            <w:r>
+              <w:rPr>
+                <w:noProof/>
+                <w:webHidden/>
+              </w:rPr>
+              <w:instrText xml:space="preserve"> PAGEREF _Toc185351201 \h </w:instrText>
+            </w:r>
+            <w:r>
+              <w:rPr>
+                <w:noProof/>
+                <w:webHidden/>
+              </w:rPr>
+            </w:r>
+            <w:r>
+              <w:rPr>
+                <w:noProof/>
+                <w:webHidden/>
+              </w:rPr>
+              <w:fldChar w:fldCharType="separate"/>
+            </w:r>
+            <w:r>
+              <w:rPr>
+                <w:noProof/>
+                <w:webHidden/>
+              </w:rPr>
+              <w:t>7</w:t>
+            </w:r>
+            <w:r>
+              <w:rPr>
+                <w:noProof/>
+                <w:webHidden/>
+              </w:rPr>
+              <w:fldChar w:fldCharType="end"/>
+            </w:r>
+          </w:hyperlink>
+        </w:p>
+        <w:p>
+          <w:pPr>
+            <w:pStyle w:val="21"/>
+            <w:rPr>
+              <w:rFonts w:asciiTheme="minorHAnsi" w:eastAsiaTheme="minorEastAsia" w:hAnsiTheme="minorHAnsi" w:cstheme="minorBidi"/>
+              <w:noProof/>
+              <w:sz w:val="22"/>
+              <w:szCs w:val="22"/>
+              <w:lang w:eastAsia="ru-RU"/>
+            </w:rPr>
+          </w:pPr>
+          <w:hyperlink w:anchor="_Toc185351202" w:history="1">
+            <w:r>
+              <w:rPr>
+                <w:rStyle w:val="a5"/>
+                <w:noProof/>
+              </w:rPr>
+              <w:t>1.2</w:t>
+            </w:r>
+            <w:r>
+              <w:rPr>
+                <w:rFonts w:asciiTheme="minorHAnsi" w:eastAsiaTheme="minorEastAsia" w:hAnsiTheme="minorHAnsi" w:cstheme="minorBidi"/>
+                <w:noProof/>
+                <w:sz w:val="22"/>
+                <w:szCs w:val="22"/>
+                <w:lang w:eastAsia="ru-RU"/>
+              </w:rPr>
+              <w:tab/>
+            </w:r>
+            <w:r>
+              <w:rPr>
+                <w:rStyle w:val="a5"/>
+                <w:noProof/>
+              </w:rPr>
+              <w:t>Анализ атрибутов</w:t>
+            </w:r>
+            <w:r>
+              <w:rPr>
+                <w:noProof/>
+                <w:webHidden/>
+              </w:rPr>
+              <w:tab/>
+            </w:r>
+            <w:r>
+              <w:rPr>
+                <w:noProof/>
+                <w:webHidden/>
+              </w:rPr>
+              <w:fldChar w:fldCharType="begin"/>
+            </w:r>
+            <w:r>
+              <w:rPr>
+                <w:noProof/>
+                <w:webHidden/>
+              </w:rPr>
+              <w:instrText xml:space="preserve"> PAGEREF _Toc185351202 \h </w:instrText>
+            </w:r>
+            <w:r>
+              <w:rPr>
+                <w:noProof/>
+                <w:webHidden/>
+              </w:rPr>
+            </w:r>
+            <w:r>
+              <w:rPr>
+                <w:noProof/>
+                <w:webHidden/>
+              </w:rPr>
+              <w:fldChar w:fldCharType="separate"/>
+            </w:r>
+            <w:r>
+              <w:rPr>
+                <w:noProof/>
+                <w:webHidden/>
+              </w:rPr>
+              <w:t>8</w:t>
+            </w:r>
+            <w:r>
+              <w:rPr>
+                <w:noProof/>
+                <w:webHidden/>
+              </w:rPr>
+              <w:fldChar w:fldCharType="end"/>
+            </w:r>
+          </w:hyperlink>
+        </w:p>
+        <w:p>
+          <w:pPr>
+            <w:pStyle w:val="21"/>
+            <w:rPr>
+              <w:rFonts w:asciiTheme="minorHAnsi" w:eastAsiaTheme="minorEastAsia" w:hAnsiTheme="minorHAnsi" w:cstheme="minorBidi"/>
+              <w:noProof/>
+              <w:sz w:val="22"/>
+              <w:szCs w:val="22"/>
+              <w:lang w:eastAsia="ru-RU"/>
+            </w:rPr>
+          </w:pPr>
+          <w:hyperlink w:anchor="_Toc185351203" w:history="1">
+            <w:r>
+              <w:rPr>
+                <w:rStyle w:val="a5"/>
+                <w:noProof/>
+              </w:rPr>
+              <w:t>1.3</w:t>
+            </w:r>
+            <w:r>
+              <w:rPr>
+                <w:rFonts w:asciiTheme="minorHAnsi" w:eastAsiaTheme="minorEastAsia" w:hAnsiTheme="minorHAnsi" w:cstheme="minorBidi"/>
+                <w:noProof/>
+                <w:sz w:val="22"/>
+                <w:szCs w:val="22"/>
+                <w:lang w:eastAsia="ru-RU"/>
+              </w:rPr>
+              <w:tab/>
+            </w:r>
+            <w:r>
+              <w:rPr>
+                <w:rStyle w:val="a5"/>
+                <w:noProof/>
+              </w:rPr>
+              <w:t>Создание информационно-логической модели предметной области в каноническом виде</w:t>
+            </w:r>
+            <w:r>
+              <w:rPr>
+                <w:noProof/>
+                <w:webHidden/>
+              </w:rPr>
+              <w:tab/>
+            </w:r>
+            <w:r>
+              <w:rPr>
+                <w:noProof/>
+                <w:webHidden/>
+              </w:rPr>
+              <w:fldChar w:fldCharType="begin"/>
+            </w:r>
+            <w:r>
+              <w:rPr>
+                <w:noProof/>
+                <w:webHidden/>
+              </w:rPr>
+              <w:instrText xml:space="preserve"> PAGEREF _Toc185351203 \h </w:instrText>
+            </w:r>
+            <w:r>
+              <w:rPr>
+                <w:noProof/>
+                <w:webHidden/>
+              </w:rPr>
+            </w:r>
+            <w:r>
+              <w:rPr>
+                <w:noProof/>
+                <w:webHidden/>
+              </w:rPr>
+              <w:fldChar w:fldCharType="separate"/>
+            </w:r>
+            <w:r>
+              <w:rPr>
+                <w:noProof/>
+                <w:webHidden/>
+              </w:rPr>
+              <w:t>13</w:t>
+            </w:r>
+            <w:r>
+              <w:rPr>
+                <w:noProof/>
+                <w:webHidden/>
+              </w:rPr>
+              <w:fldChar w:fldCharType="end"/>
+            </w:r>
+          </w:hyperlink>
+        </w:p>
+        <w:p>
+          <w:pPr>
+            <w:pStyle w:val="21"/>
+            <w:rPr>
+              <w:rFonts w:asciiTheme="minorHAnsi" w:eastAsiaTheme="minorEastAsia" w:hAnsiTheme="minorHAnsi" w:cstheme="minorBidi"/>
+              <w:noProof/>
+              <w:sz w:val="22"/>
+              <w:szCs w:val="22"/>
+              <w:lang w:eastAsia="ru-RU"/>
+            </w:rPr>
+          </w:pPr>
+          <w:hyperlink w:anchor="_Toc185351204" w:history="1">
+            <w:r>
+              <w:rPr>
+                <w:rStyle w:val="a5"/>
+                <w:noProof/>
+              </w:rPr>
+              <w:t>1.4</w:t>
+            </w:r>
+            <w:r>
+              <w:rPr>
+                <w:rFonts w:asciiTheme="minorHAnsi" w:eastAsiaTheme="minorEastAsia" w:hAnsiTheme="minorHAnsi" w:cstheme="minorBidi"/>
+                <w:noProof/>
+                <w:sz w:val="22"/>
+                <w:szCs w:val="22"/>
+                <w:lang w:eastAsia="ru-RU"/>
+              </w:rPr>
+              <w:tab/>
+            </w:r>
+            <w:r>
+              <w:rPr>
+                <w:rStyle w:val="a5"/>
+                <w:noProof/>
+              </w:rPr>
+              <w:t>Создание даталогической модели реляционной базы данных</w:t>
+            </w:r>
+            <w:r>
+              <w:rPr>
+                <w:noProof/>
+                <w:webHidden/>
+              </w:rPr>
+              <w:tab/>
+            </w:r>
+            <w:r>
+              <w:rPr>
+                <w:noProof/>
+                <w:webHidden/>
+              </w:rPr>
+              <w:fldChar w:fldCharType="begin"/>
+            </w:r>
+            <w:r>
+              <w:rPr>
+                <w:noProof/>
+                <w:webHidden/>
+              </w:rPr>
+              <w:instrText xml:space="preserve"> PAGEREF _Toc185351204 \h </w:instrText>
+            </w:r>
+            <w:r>
+              <w:rPr>
+                <w:noProof/>
+                <w:webHidden/>
+              </w:rPr>
+            </w:r>
+            <w:r>
+              <w:rPr>
+                <w:noProof/>
+                <w:webHidden/>
+              </w:rPr>
+              <w:fldChar w:fldCharType="separate"/>
+            </w:r>
+            <w:r>
+              <w:rPr>
+                <w:noProof/>
+                <w:webHidden/>
+              </w:rPr>
+              <w:t>15</w:t>
+            </w:r>
+            <w:r>
+              <w:rPr>
+                <w:noProof/>
+                <w:webHidden/>
+              </w:rPr>
+              <w:fldChar w:fldCharType="end"/>
+            </w:r>
+          </w:hyperlink>
+        </w:p>
+        <w:p>
+          <w:pPr>
+            <w:pStyle w:val="21"/>
+            <w:rPr>
+              <w:rFonts w:asciiTheme="minorHAnsi" w:eastAsiaTheme="minorEastAsia" w:hAnsiTheme="minorHAnsi" w:cstheme="minorBidi"/>
+              <w:noProof/>
+              <w:sz w:val="22"/>
+              <w:szCs w:val="22"/>
+              <w:lang w:eastAsia="ru-RU"/>
+            </w:rPr>
+          </w:pPr>
+          <w:hyperlink w:anchor="_Toc185351205" w:history="1">
+            <w:r>
+              <w:rPr>
+                <w:rStyle w:val="a5"/>
+                <w:noProof/>
+              </w:rPr>
+              <w:t>1.5</w:t>
+            </w:r>
+            <w:r>
+              <w:rPr>
+                <w:rFonts w:asciiTheme="minorHAnsi" w:eastAsiaTheme="minorEastAsia" w:hAnsiTheme="minorHAnsi" w:cstheme="minorBidi"/>
+                <w:noProof/>
+                <w:sz w:val="22"/>
+                <w:szCs w:val="22"/>
+                <w:lang w:eastAsia="ru-RU"/>
+              </w:rPr>
+              <w:tab/>
+            </w:r>
+            <w:r>
+              <w:rPr>
+                <w:rStyle w:val="a5"/>
+                <w:noProof/>
+              </w:rPr>
+              <w:t>Разработка данных контрольного примера</w:t>
+            </w:r>
+            <w:r>
+              <w:rPr>
+                <w:noProof/>
+                <w:webHidden/>
+              </w:rPr>
+              <w:tab/>
+            </w:r>
+            <w:r>
+              <w:rPr>
+                <w:noProof/>
+                <w:webHidden/>
+              </w:rPr>
+              <w:fldChar w:fldCharType="begin"/>
+            </w:r>
+            <w:r>
+              <w:rPr>
+                <w:noProof/>
+                <w:webHidden/>
+              </w:rPr>
+              <w:instrText xml:space="preserve"> PAGEREF _Toc185351205 \h </w:instrText>
+            </w:r>
+            <w:r>
+              <w:rPr>
+                <w:noProof/>
+                <w:webHidden/>
+              </w:rPr>
+            </w:r>
+            <w:r>
+              <w:rPr>
+                <w:noProof/>
+                <w:webHidden/>
+              </w:rPr>
+              <w:fldChar w:fldCharType="separate"/>
+            </w:r>
+            <w:r>
+              <w:rPr>
+                <w:noProof/>
+                <w:webHidden/>
+              </w:rPr>
+              <w:t>15</w:t>
+            </w:r>
+            <w:r>
+              <w:rPr>
+                <w:noProof/>
+                <w:webHidden/>
+              </w:rPr>
+              <w:fldChar w:fldCharType="end"/>
+            </w:r>
+          </w:hyperlink>
+        </w:p>
+        <w:p>
+          <w:pPr>
+            <w:pStyle w:val="12"/>
+            <w:rPr>
+              <w:rFonts w:asciiTheme="minorHAnsi" w:eastAsiaTheme="minorEastAsia" w:hAnsiTheme="minorHAnsi" w:cstheme="minorBidi"/>
+              <w:noProof/>
+              <w:sz w:val="22"/>
+              <w:szCs w:val="22"/>
+              <w:lang w:eastAsia="ru-RU"/>
+            </w:rPr>
+          </w:pPr>
+          <w:hyperlink w:anchor="_Toc185351206" w:history="1">
+            <w:r>
+              <w:rPr>
+                <w:rStyle w:val="a5"/>
+                <w:noProof/>
+              </w:rPr>
+              <w:t>2</w:t>
+            </w:r>
+            <w:r>
+              <w:rPr>
+                <w:rFonts w:asciiTheme="minorHAnsi" w:eastAsiaTheme="minorEastAsia" w:hAnsiTheme="minorHAnsi" w:cstheme="minorBidi"/>
+                <w:noProof/>
+                <w:sz w:val="22"/>
+                <w:szCs w:val="22"/>
+                <w:lang w:eastAsia="ru-RU"/>
+              </w:rPr>
+              <w:tab/>
+            </w:r>
+            <w:r>
+              <w:rPr>
+                <w:rStyle w:val="a5"/>
+                <w:noProof/>
+              </w:rPr>
+              <w:t>Программные разработки</w:t>
+            </w:r>
+            <w:r>
+              <w:rPr>
+                <w:noProof/>
+                <w:webHidden/>
+              </w:rPr>
+              <w:tab/>
+            </w:r>
+            <w:r>
+              <w:rPr>
+                <w:noProof/>
+                <w:webHidden/>
+              </w:rPr>
+              <w:fldChar w:fldCharType="begin"/>
+            </w:r>
+            <w:r>
+              <w:rPr>
+                <w:noProof/>
+                <w:webHidden/>
+              </w:rPr>
+              <w:instrText xml:space="preserve"> PAGEREF _Toc185351206 \h </w:instrText>
+            </w:r>
+            <w:r>
+              <w:rPr>
+                <w:noProof/>
+                <w:webHidden/>
+              </w:rPr>
+            </w:r>
+            <w:r>
+              <w:rPr>
+                <w:noProof/>
+                <w:webHidden/>
+              </w:rPr>
+              <w:fldChar w:fldCharType="separate"/>
+            </w:r>
+            <w:r>
+              <w:rPr>
+                <w:noProof/>
+                <w:webHidden/>
+              </w:rPr>
+              <w:t>21</w:t>
+            </w:r>
+            <w:r>
+              <w:rPr>
+                <w:noProof/>
+                <w:webHidden/>
+              </w:rPr>
+              <w:fldChar w:fldCharType="end"/>
+            </w:r>
+          </w:hyperlink>
+        </w:p>
+        <w:p>
+          <w:pPr>
+            <w:pStyle w:val="21"/>
+            <w:rPr>
+              <w:rFonts w:asciiTheme="minorHAnsi" w:eastAsiaTheme="minorEastAsia" w:hAnsiTheme="minorHAnsi" w:cstheme="minorBidi"/>
+              <w:noProof/>
+              <w:sz w:val="22"/>
+              <w:szCs w:val="22"/>
+              <w:lang w:eastAsia="ru-RU"/>
+            </w:rPr>
+          </w:pPr>
+          <w:hyperlink w:anchor="_Toc185351207" w:history="1">
+            <w:r>
+              <w:rPr>
+                <w:rStyle w:val="a5"/>
+                <w:noProof/>
+              </w:rPr>
+              <w:t>2.1</w:t>
+            </w:r>
+            <w:r>
+              <w:rPr>
+                <w:rFonts w:asciiTheme="minorHAnsi" w:eastAsiaTheme="minorEastAsia" w:hAnsiTheme="minorHAnsi" w:cstheme="minorBidi"/>
+                <w:noProof/>
+                <w:sz w:val="22"/>
+                <w:szCs w:val="22"/>
+                <w:lang w:eastAsia="ru-RU"/>
+              </w:rPr>
+              <w:tab/>
+            </w:r>
+            <w:r>
+              <w:rPr>
+                <w:rStyle w:val="a5"/>
+                <w:noProof/>
+              </w:rPr>
+              <w:t>Создание базы данных</w:t>
+            </w:r>
+            <w:r>
+              <w:rPr>
+                <w:noProof/>
+                <w:webHidden/>
+              </w:rPr>
+              <w:tab/>
+            </w:r>
+            <w:r>
+              <w:rPr>
+                <w:noProof/>
+                <w:webHidden/>
+              </w:rPr>
+              <w:fldChar w:fldCharType="begin"/>
+            </w:r>
+            <w:r>
+              <w:rPr>
+                <w:noProof/>
+                <w:webHidden/>
+              </w:rPr>
+              <w:instrText xml:space="preserve"> PAGEREF _Toc185351207 \h </w:instrText>
+            </w:r>
+            <w:r>
+              <w:rPr>
+                <w:noProof/>
+                <w:webHidden/>
+              </w:rPr>
+            </w:r>
+            <w:r>
+              <w:rPr>
+                <w:noProof/>
+                <w:webHidden/>
+              </w:rPr>
+              <w:fldChar w:fldCharType="separate"/>
+            </w:r>
+            <w:r>
+              <w:rPr>
+                <w:noProof/>
+                <w:webHidden/>
+              </w:rPr>
+              <w:t>21</w:t>
+            </w:r>
+            <w:r>
+              <w:rPr>
+                <w:noProof/>
+                <w:webHidden/>
+              </w:rPr>
+              <w:fldChar w:fldCharType="end"/>
+            </w:r>
+          </w:hyperlink>
+        </w:p>
+        <w:p>
+          <w:pPr>
+            <w:pStyle w:val="21"/>
+            <w:rPr>
+              <w:rFonts w:asciiTheme="minorHAnsi" w:eastAsiaTheme="minorEastAsia" w:hAnsiTheme="minorHAnsi" w:cstheme="minorBidi"/>
+              <w:noProof/>
+              <w:sz w:val="22"/>
+              <w:szCs w:val="22"/>
+              <w:lang w:eastAsia="ru-RU"/>
+            </w:rPr>
+          </w:pPr>
+          <w:hyperlink w:anchor="_Toc185351208" w:history="1">
+            <w:r>
+              <w:rPr>
+                <w:rStyle w:val="a5"/>
+                <w:noProof/>
+              </w:rPr>
+              <w:t>2.2</w:t>
+            </w:r>
+            <w:r>
+              <w:rPr>
+                <w:rFonts w:asciiTheme="minorHAnsi" w:eastAsiaTheme="minorEastAsia" w:hAnsiTheme="minorHAnsi" w:cstheme="minorBidi"/>
+                <w:noProof/>
+                <w:sz w:val="22"/>
+                <w:szCs w:val="22"/>
+                <w:lang w:eastAsia="ru-RU"/>
+              </w:rPr>
+              <w:tab/>
+            </w:r>
+            <w:r>
+              <w:rPr>
+                <w:rStyle w:val="a5"/>
+                <w:noProof/>
+              </w:rPr>
+              <w:t>Заполнение данными</w:t>
+            </w:r>
+            <w:r>
+              <w:rPr>
+                <w:noProof/>
+                <w:webHidden/>
+              </w:rPr>
+              <w:tab/>
+            </w:r>
+            <w:r>
+              <w:rPr>
+                <w:noProof/>
+                <w:webHidden/>
+              </w:rPr>
+              <w:fldChar w:fldCharType="begin"/>
+            </w:r>
+            <w:r>
+              <w:rPr>
+                <w:noProof/>
+                <w:webHidden/>
+              </w:rPr>
+              <w:instrText xml:space="preserve"> PAGEREF _Toc185351208 \h </w:instrText>
+            </w:r>
+            <w:r>
+              <w:rPr>
+                <w:noProof/>
+                <w:webHidden/>
+              </w:rPr>
+            </w:r>
+            <w:r>
+              <w:rPr>
+                <w:noProof/>
+                <w:webHidden/>
+              </w:rPr>
+              <w:fldChar w:fldCharType="separate"/>
+            </w:r>
+            <w:r>
+              <w:rPr>
+                <w:noProof/>
+                <w:webHidden/>
+              </w:rPr>
+              <w:t>22</w:t>
+            </w:r>
+            <w:r>
+              <w:rPr>
+                <w:noProof/>
+                <w:webHidden/>
+              </w:rPr>
+              <w:fldChar w:fldCharType="end"/>
+            </w:r>
+          </w:hyperlink>
+        </w:p>
+        <w:p>
+          <w:pPr>
+            <w:pStyle w:val="21"/>
+            <w:rPr>
+              <w:rFonts w:asciiTheme="minorHAnsi" w:eastAsiaTheme="minorEastAsia" w:hAnsiTheme="minorHAnsi" w:cstheme="minorBidi"/>
+              <w:noProof/>
+              <w:sz w:val="22"/>
+              <w:szCs w:val="22"/>
+              <w:lang w:eastAsia="ru-RU"/>
+            </w:rPr>
+          </w:pPr>
+          <w:hyperlink w:anchor="_Toc185351209" w:history="1">
+            <w:r>
+              <w:rPr>
+                <w:rStyle w:val="a5"/>
+                <w:noProof/>
+              </w:rPr>
+              <w:t>2.3</w:t>
+            </w:r>
+            <w:r>
+              <w:rPr>
+                <w:rFonts w:asciiTheme="minorHAnsi" w:eastAsiaTheme="minorEastAsia" w:hAnsiTheme="minorHAnsi" w:cstheme="minorBidi"/>
+                <w:noProof/>
+                <w:sz w:val="22"/>
+                <w:szCs w:val="22"/>
+                <w:lang w:eastAsia="ru-RU"/>
+              </w:rPr>
+              <w:tab/>
+            </w:r>
+            <w:r>
+              <w:rPr>
+                <w:rStyle w:val="a5"/>
+                <w:noProof/>
+              </w:rPr>
+              <w:t>Разработка триггеров</w:t>
+            </w:r>
+            <w:r>
+              <w:rPr>
+                <w:noProof/>
+                <w:webHidden/>
+              </w:rPr>
+              <w:tab/>
+            </w:r>
+            <w:r>
+              <w:rPr>
+                <w:noProof/>
+                <w:webHidden/>
+              </w:rPr>
+              <w:fldChar w:fldCharType="begin"/>
+            </w:r>
+            <w:r>
+              <w:rPr>
+                <w:noProof/>
+                <w:webHidden/>
+              </w:rPr>
+              <w:instrText xml:space="preserve"> PAGEREF _Toc185351209 \h </w:instrText>
+            </w:r>
+            <w:r>
+              <w:rPr>
+                <w:noProof/>
+                <w:webHidden/>
+              </w:rPr>
+            </w:r>
+            <w:r>
+              <w:rPr>
+                <w:noProof/>
+                <w:webHidden/>
+              </w:rPr>
+              <w:fldChar w:fldCharType="separate"/>
+            </w:r>
+            <w:r>
+              <w:rPr>
+                <w:noProof/>
+                <w:webHidden/>
+              </w:rPr>
+              <w:t>24</w:t>
+            </w:r>
+            <w:r>
+              <w:rPr>
+                <w:noProof/>
+                <w:webHidden/>
+              </w:rPr>
+              <w:fldChar w:fldCharType="end"/>
+            </w:r>
+          </w:hyperlink>
+        </w:p>
+        <w:p>
+          <w:pPr>
+            <w:pStyle w:val="21"/>
+            <w:rPr>
+              <w:rFonts w:asciiTheme="minorHAnsi" w:eastAsiaTheme="minorEastAsia" w:hAnsiTheme="minorHAnsi" w:cstheme="minorBidi"/>
+              <w:noProof/>
+              <w:sz w:val="22"/>
+              <w:szCs w:val="22"/>
+              <w:lang w:eastAsia="ru-RU"/>
+            </w:rPr>
+          </w:pPr>
+          <w:hyperlink w:anchor="_Toc185351210" w:history="1">
+            <w:r>
+              <w:rPr>
+                <w:rStyle w:val="a5"/>
+                <w:noProof/>
+              </w:rPr>
+              <w:t>2.4</w:t>
+            </w:r>
+            <w:r>
+              <w:rPr>
+                <w:rFonts w:asciiTheme="minorHAnsi" w:eastAsiaTheme="minorEastAsia" w:hAnsiTheme="minorHAnsi" w:cstheme="minorBidi"/>
+                <w:noProof/>
+                <w:sz w:val="22"/>
+                <w:szCs w:val="22"/>
+                <w:lang w:eastAsia="ru-RU"/>
+              </w:rPr>
+              <w:tab/>
+            </w:r>
+            <w:r>
+              <w:rPr>
+                <w:rStyle w:val="a5"/>
+                <w:noProof/>
+              </w:rPr>
+              <w:t>Разработка представлений</w:t>
+            </w:r>
+            <w:r>
+              <w:rPr>
+                <w:noProof/>
+                <w:webHidden/>
+              </w:rPr>
+              <w:tab/>
+            </w:r>
+            <w:r>
+              <w:rPr>
+                <w:noProof/>
+                <w:webHidden/>
+              </w:rPr>
+              <w:fldChar w:fldCharType="begin"/>
+            </w:r>
+            <w:r>
+              <w:rPr>
+                <w:noProof/>
+                <w:webHidden/>
+              </w:rPr>
+              <w:instrText xml:space="preserve"> PAGEREF _Toc185351210 \h </w:instrText>
+            </w:r>
+            <w:r>
+              <w:rPr>
+                <w:noProof/>
+                <w:webHidden/>
+              </w:rPr>
+            </w:r>
+            <w:r>
+              <w:rPr>
+                <w:noProof/>
+                <w:webHidden/>
+              </w:rPr>
+              <w:fldChar w:fldCharType="separate"/>
+            </w:r>
+            <w:r>
+              <w:rPr>
+                <w:noProof/>
+                <w:webHidden/>
+              </w:rPr>
+              <w:t>25</w:t>
+            </w:r>
+            <w:r>
+              <w:rPr>
+                <w:noProof/>
+                <w:webHidden/>
+              </w:rPr>
+              <w:fldChar w:fldCharType="end"/>
+            </w:r>
+          </w:hyperlink>
+        </w:p>
+        <w:p>
+          <w:pPr>
+            <w:pStyle w:val="21"/>
+            <w:rPr>
+              <w:rFonts w:asciiTheme="minorHAnsi" w:eastAsiaTheme="minorEastAsia" w:hAnsiTheme="minorHAnsi" w:cstheme="minorBidi"/>
+              <w:noProof/>
+              <w:sz w:val="22"/>
+              <w:szCs w:val="22"/>
+              <w:lang w:eastAsia="ru-RU"/>
+            </w:rPr>
+          </w:pPr>
+          <w:hyperlink w:anchor="_Toc185351211" w:history="1">
+            <w:r>
+              <w:rPr>
+                <w:rStyle w:val="a5"/>
+                <w:noProof/>
+              </w:rPr>
+              <w:t>2.5</w:t>
+            </w:r>
+            <w:r>
+              <w:rPr>
+                <w:rFonts w:asciiTheme="minorHAnsi" w:eastAsiaTheme="minorEastAsia" w:hAnsiTheme="minorHAnsi" w:cstheme="minorBidi"/>
+                <w:noProof/>
+                <w:sz w:val="22"/>
+                <w:szCs w:val="22"/>
+                <w:lang w:eastAsia="ru-RU"/>
+              </w:rPr>
+              <w:tab/>
+            </w:r>
+            <w:r>
+              <w:rPr>
+                <w:rStyle w:val="a5"/>
+                <w:noProof/>
+              </w:rPr>
+              <w:t>Разработка хранимых процедур</w:t>
+            </w:r>
+            <w:r>
+              <w:rPr>
+                <w:noProof/>
+                <w:webHidden/>
+              </w:rPr>
+              <w:tab/>
+            </w:r>
+            <w:r>
+              <w:rPr>
+                <w:noProof/>
+                <w:webHidden/>
+              </w:rPr>
+              <w:fldChar w:fldCharType="begin"/>
+            </w:r>
+            <w:r>
+              <w:rPr>
+                <w:noProof/>
+                <w:webHidden/>
+              </w:rPr>
+              <w:instrText xml:space="preserve"> PAGEREF _Toc185351211 \h </w:instrText>
+            </w:r>
+            <w:r>
+              <w:rPr>
+                <w:noProof/>
+                <w:webHidden/>
+              </w:rPr>
+            </w:r>
+            <w:r>
+              <w:rPr>
+                <w:noProof/>
+                <w:webHidden/>
+              </w:rPr>
+              <w:fldChar w:fldCharType="separate"/>
+            </w:r>
+            <w:r>
+              <w:rPr>
+                <w:noProof/>
+                <w:webHidden/>
+              </w:rPr>
+              <w:t>31</w:t>
+            </w:r>
+            <w:r>
+              <w:rPr>
+                <w:noProof/>
+                <w:webHidden/>
+              </w:rPr>
+              <w:fldChar w:fldCharType="end"/>
+            </w:r>
+          </w:hyperlink>
+        </w:p>
+        <w:p>
+          <w:pPr>
+            <w:pStyle w:val="12"/>
+            <w:rPr>
+              <w:rFonts w:asciiTheme="minorHAnsi" w:eastAsiaTheme="minorEastAsia" w:hAnsiTheme="minorHAnsi" w:cstheme="minorBidi"/>
+              <w:noProof/>
+              <w:sz w:val="22"/>
+              <w:szCs w:val="22"/>
+              <w:lang w:eastAsia="ru-RU"/>
+            </w:rPr>
+          </w:pPr>
+          <w:hyperlink w:anchor="_Toc185351212" w:history="1">
+            <w:r>
+              <w:rPr>
+                <w:rStyle w:val="a5"/>
+                <w:noProof/>
+              </w:rPr>
+              <w:t>Заключение</w:t>
+            </w:r>
+            <w:r>
+              <w:rPr>
+                <w:noProof/>
+                <w:webHidden/>
+              </w:rPr>
+              <w:tab/>
+            </w:r>
+            <w:r>
+              <w:rPr>
+                <w:noProof/>
+                <w:webHidden/>
+              </w:rPr>
+              <w:fldChar w:fldCharType="begin"/>
+            </w:r>
+            <w:r>
+              <w:rPr>
+                <w:noProof/>
+                <w:webHidden/>
+              </w:rPr>
+              <w:instrText xml:space="preserve"> PAGEREF _Toc185351212 \h </w:instrText>
+            </w:r>
+            <w:r>
+              <w:rPr>
+                <w:noProof/>
+                <w:webHidden/>
+              </w:rPr>
+            </w:r>
+            <w:r>
+              <w:rPr>
+                <w:noProof/>
+                <w:webHidden/>
+              </w:rPr>
+              <w:fldChar w:fldCharType="separate"/>
+            </w:r>
+            <w:r>
+              <w:rPr>
+                <w:noProof/>
+                <w:webHidden/>
+              </w:rPr>
+              <w:t>37</w:t>
+            </w:r>
+            <w:r>
+              <w:rPr>
+                <w:noProof/>
+                <w:webHidden/>
+              </w:rPr>
+              <w:fldChar w:fldCharType="end"/>
+            </w:r>
+          </w:hyperlink>
+        </w:p>
+        <w:p>
+          <w:pPr>
+            <w:pStyle w:val="12"/>
+            <w:rPr>
+              <w:rFonts w:asciiTheme="minorHAnsi" w:eastAsiaTheme="minorEastAsia" w:hAnsiTheme="minorHAnsi" w:cstheme="minorBidi"/>
+              <w:noProof/>
+              <w:sz w:val="22"/>
+              <w:szCs w:val="22"/>
+              <w:lang w:eastAsia="ru-RU"/>
+            </w:rPr>
+          </w:pPr>
+          <w:hyperlink w:anchor="_Toc185351213" w:history="1">
+            <w:r>
+              <w:rPr>
+                <w:rStyle w:val="a5"/>
+                <w:noProof/>
+              </w:rPr>
+              <w:t>Список используемых источников</w:t>
+            </w:r>
+            <w:r>
+              <w:rPr>
+                <w:noProof/>
+                <w:webHidden/>
+              </w:rPr>
+              <w:tab/>
+            </w:r>
+            <w:r>
+              <w:rPr>
+                <w:noProof/>
+                <w:webHidden/>
+              </w:rPr>
+              <w:fldChar w:fldCharType="begin"/>
+            </w:r>
+            <w:r>
+              <w:rPr>
+                <w:noProof/>
+                <w:webHidden/>
+              </w:rPr>
+              <w:instrText xml:space="preserve"> PAGEREF _Toc185351213 \h </w:instrText>
+            </w:r>
+            <w:r>
+              <w:rPr>
+                <w:noProof/>
+                <w:webHidden/>
+              </w:rPr>
+            </w:r>
+            <w:r>
+              <w:rPr>
+                <w:noProof/>
+                <w:webHidden/>
+              </w:rPr>
+              <w:fldChar w:fldCharType="separate"/>
+            </w:r>
+            <w:r>
+              <w:rPr>
+                <w:noProof/>
+                <w:webHidden/>
+              </w:rPr>
+              <w:t>38</w:t>
+            </w:r>
+            <w:r>
+              <w:rPr>
+                <w:noProof/>
+                <w:webHidden/>
+              </w:rPr>
+              <w:fldChar w:fldCharType="end"/>
+            </w:r>
+          </w:hyperlink>
+        </w:p>
+        <w:p>
+          <w:pPr>
+            <w:pStyle w:val="12"/>
+            <w:rPr>
+              <w:rFonts w:asciiTheme="minorHAnsi" w:eastAsiaTheme="minorEastAsia" w:hAnsiTheme="minorHAnsi" w:cstheme="minorBidi"/>
+              <w:noProof/>
+              <w:sz w:val="22"/>
+              <w:szCs w:val="22"/>
+              <w:lang w:eastAsia="ru-RU"/>
+            </w:rPr>
+          </w:pPr>
+          <w:hyperlink w:anchor="_Toc185351214" w:history="1">
+            <w:r>
+              <w:rPr>
+                <w:rStyle w:val="a5"/>
+                <w:noProof/>
+              </w:rPr>
+              <w:t>Приложение А</w:t>
+            </w:r>
+            <w:r>
+              <w:rPr>
+                <w:noProof/>
+                <w:webHidden/>
+              </w:rPr>
+              <w:tab/>
+            </w:r>
+            <w:r>
+              <w:rPr>
+                <w:noProof/>
+                <w:webHidden/>
+              </w:rPr>
+              <w:fldChar w:fldCharType="begin"/>
+            </w:r>
+            <w:r>
+              <w:rPr>
+                <w:noProof/>
+                <w:webHidden/>
+              </w:rPr>
+              <w:instrText xml:space="preserve"> PAGEREF _Toc185351214 \h </w:instrText>
+            </w:r>
+            <w:r>
+              <w:rPr>
+                <w:noProof/>
+                <w:webHidden/>
+              </w:rPr>
+            </w:r>
+            <w:r>
+              <w:rPr>
+                <w:noProof/>
+                <w:webHidden/>
+              </w:rPr>
+              <w:fldChar w:fldCharType="separate"/>
+            </w:r>
+            <w:r>
+              <w:rPr>
+                <w:noProof/>
+                <w:webHidden/>
+              </w:rPr>
+              <w:t>39</w:t>
+            </w:r>
+            <w:r>
+              <w:rPr>
+                <w:noProof/>
+                <w:webHidden/>
+              </w:rPr>
+              <w:fldChar w:fldCharType="end"/>
+            </w:r>
+          </w:hyperlink>
+        </w:p>
+        <w:p>
+          <w:pPr>
+            <w:pStyle w:val="12"/>
+            <w:rPr>
+              <w:rFonts w:asciiTheme="minorHAnsi" w:eastAsiaTheme="minorEastAsia" w:hAnsiTheme="minorHAnsi" w:cstheme="minorBidi"/>
+              <w:noProof/>
+              <w:sz w:val="22"/>
+              <w:szCs w:val="22"/>
+              <w:lang w:eastAsia="ru-RU"/>
+            </w:rPr>
+          </w:pPr>
+          <w:hyperlink w:anchor="_Toc185351215" w:history="1">
+            <w:r>
+              <w:rPr>
+                <w:rStyle w:val="a5"/>
+                <w:noProof/>
+              </w:rPr>
+              <w:t>Приложение Б</w:t>
+            </w:r>
+            <w:r>
+              <w:rPr>
+                <w:noProof/>
+                <w:webHidden/>
+              </w:rPr>
+              <w:tab/>
+            </w:r>
+            <w:r>
+              <w:rPr>
+                <w:noProof/>
+                <w:webHidden/>
+              </w:rPr>
+              <w:fldChar w:fldCharType="begin"/>
+            </w:r>
+            <w:r>
+              <w:rPr>
+                <w:noProof/>
+                <w:webHidden/>
+              </w:rPr>
+              <w:instrText xml:space="preserve"> PAGEREF _Toc185351215 \h </w:instrText>
+            </w:r>
+            <w:r>
+              <w:rPr>
+                <w:noProof/>
+                <w:webHidden/>
+              </w:rPr>
+            </w:r>
+            <w:r>
+              <w:rPr>
+                <w:noProof/>
+                <w:webHidden/>
+              </w:rPr>
+              <w:fldChar w:fldCharType="separate"/>
+            </w:r>
+            <w:r>
+              <w:rPr>
+                <w:noProof/>
+                <w:webHidden/>
+              </w:rPr>
+              <w:t>42</w:t>
+            </w:r>
+            <w:r>
+              <w:rPr>
+                <w:noProof/>
+                <w:webHidden/>
+              </w:rPr>
+              <w:fldChar w:fldCharType="end"/>
+            </w:r>
+          </w:hyperlink>
+        </w:p>
+        <w:p>
+          <w:pPr>
+            <w:pStyle w:val="12"/>
+            <w:rPr>
+              <w:rFonts w:asciiTheme="minorHAnsi" w:eastAsiaTheme="minorEastAsia" w:hAnsiTheme="minorHAnsi" w:cstheme="minorBidi"/>
+              <w:noProof/>
+              <w:sz w:val="22"/>
+              <w:szCs w:val="22"/>
+              <w:lang w:eastAsia="ru-RU"/>
+            </w:rPr>
+          </w:pPr>
+          <w:hyperlink w:anchor="_Toc185351216" w:history="1">
+            <w:r>
+              <w:rPr>
+                <w:rStyle w:val="a5"/>
+                <w:noProof/>
+                <w:lang w:eastAsia="ru-RU"/>
+              </w:rPr>
+              <w:t>Приложение</w:t>
+            </w:r>
+            <w:r>
+              <w:rPr>
+                <w:rStyle w:val="a5"/>
+                <w:noProof/>
+                <w:lang w:val="en-US" w:eastAsia="ru-RU"/>
+              </w:rPr>
+              <w:t xml:space="preserve"> </w:t>
+            </w:r>
+            <w:r>
+              <w:rPr>
+                <w:rStyle w:val="a5"/>
+                <w:noProof/>
+                <w:lang w:eastAsia="ru-RU"/>
+              </w:rPr>
+              <w:t>В</w:t>
+            </w:r>
+            <w:r>
+              <w:rPr>
+                <w:noProof/>
+                <w:webHidden/>
+              </w:rPr>
+              <w:tab/>
+            </w:r>
+            <w:r>
+              <w:rPr>
+                <w:noProof/>
+                <w:webHidden/>
+              </w:rPr>
+              <w:fldChar w:fldCharType="begin"/>
+            </w:r>
+            <w:r>
+              <w:rPr>
+                <w:noProof/>
+                <w:webHidden/>
+              </w:rPr>
+              <w:instrText xml:space="preserve"> PAGEREF _Toc185351216 \h </w:instrText>
+            </w:r>
+            <w:r>
+              <w:rPr>
+                <w:noProof/>
+                <w:webHidden/>
+              </w:rPr>
+            </w:r>
+            <w:r>
+              <w:rPr>
+                <w:noProof/>
+                <w:webHidden/>
+              </w:rPr>
+              <w:fldChar w:fldCharType="separate"/>
+            </w:r>
+            <w:r>
+              <w:rPr>
+                <w:noProof/>
+                <w:webHidden/>
+              </w:rPr>
+              <w:t>45</w:t>
+            </w:r>
+            <w:r>
+              <w:rPr>
+                <w:noProof/>
+                <w:webHidden/>
+              </w:rPr>
+              <w:fldChar w:fldCharType="end"/>
+            </w:r>
+          </w:hyperlink>
+        </w:p>
+        <w:p>
+          <w:pPr>
+            <w:pStyle w:val="12"/>
+            <w:rPr>
+              <w:rFonts w:asciiTheme="minorHAnsi" w:eastAsiaTheme="minorEastAsia" w:hAnsiTheme="minorHAnsi" w:cstheme="minorBidi"/>
+              <w:noProof/>
+              <w:sz w:val="22"/>
+              <w:szCs w:val="22"/>
+              <w:lang w:eastAsia="ru-RU"/>
+            </w:rPr>
+          </w:pPr>
+          <w:hyperlink w:anchor="_Toc185351217" w:history="1">
+            <w:r>
+              <w:rPr>
+                <w:rStyle w:val="a5"/>
+                <w:noProof/>
+                <w:lang w:eastAsia="ru-RU"/>
+              </w:rPr>
+              <w:t>Приложение Г</w:t>
+            </w:r>
+            <w:r>
+              <w:rPr>
+                <w:noProof/>
+                <w:webHidden/>
+              </w:rPr>
+              <w:tab/>
+            </w:r>
+            <w:r>
+              <w:rPr>
+                <w:noProof/>
+                <w:webHidden/>
+              </w:rPr>
+              <w:fldChar w:fldCharType="begin"/>
+            </w:r>
+            <w:r>
+              <w:rPr>
+                <w:noProof/>
+                <w:webHidden/>
+              </w:rPr>
+              <w:instrText xml:space="preserve"> PAGEREF _Toc185351217 \h </w:instrText>
+            </w:r>
+            <w:r>
+              <w:rPr>
+                <w:noProof/>
+                <w:webHidden/>
+              </w:rPr>
+            </w:r>
+            <w:r>
+              <w:rPr>
+                <w:noProof/>
+                <w:webHidden/>
+              </w:rPr>
+              <w:fldChar w:fldCharType="separate"/>
+            </w:r>
+            <w:r>
+              <w:rPr>
+                <w:noProof/>
+                <w:webHidden/>
+              </w:rPr>
+              <w:t>46</w:t>
+            </w:r>
+            <w:r>
+              <w:rPr>
+                <w:noProof/>
+                <w:webHidden/>
+              </w:rPr>
+              <w:fldChar w:fldCharType="end"/>
+            </w:r>
+          </w:hyperlink>
+        </w:p>
+        <w:p>
+          <w:pPr>
+            <w:pStyle w:val="12"/>
+            <w:rPr>
+              <w:rFonts w:asciiTheme="minorHAnsi" w:eastAsiaTheme="minorEastAsia" w:hAnsiTheme="minorHAnsi" w:cstheme="minorBidi"/>
+              <w:noProof/>
+              <w:sz w:val="22"/>
+              <w:szCs w:val="22"/>
+              <w:lang w:eastAsia="ru-RU"/>
+            </w:rPr>
+          </w:pPr>
+          <w:hyperlink w:anchor="_Toc185351218" w:history="1">
+            <w:r>
+              <w:rPr>
+                <w:rStyle w:val="a5"/>
+                <w:noProof/>
+                <w:lang w:eastAsia="ru-RU"/>
+              </w:rPr>
+              <w:t>Приложение</w:t>
+            </w:r>
+            <w:r>
+              <w:rPr>
+                <w:rStyle w:val="a5"/>
+                <w:noProof/>
+                <w:lang w:val="en-US" w:eastAsia="ru-RU"/>
+              </w:rPr>
+              <w:t xml:space="preserve"> </w:t>
+            </w:r>
+            <w:r>
+              <w:rPr>
+                <w:rStyle w:val="a5"/>
+                <w:noProof/>
+                <w:lang w:eastAsia="ru-RU"/>
+              </w:rPr>
+              <w:t>Д</w:t>
+            </w:r>
+            <w:r>
+              <w:rPr>
+                <w:noProof/>
+                <w:webHidden/>
+              </w:rPr>
+              <w:tab/>
+            </w:r>
+            <w:r>
+              <w:rPr>
+                <w:noProof/>
+                <w:webHidden/>
+              </w:rPr>
+              <w:fldChar w:fldCharType="begin"/>
+            </w:r>
+            <w:r>
+              <w:rPr>
+                <w:noProof/>
+                <w:webHidden/>
+              </w:rPr>
+              <w:instrText xml:space="preserve"> PAGEREF _Toc185351218 \h </w:instrText>
+            </w:r>
+            <w:r>
+              <w:rPr>
+                <w:noProof/>
+                <w:webHidden/>
+              </w:rPr>
+            </w:r>
+            <w:r>
+              <w:rPr>
+                <w:noProof/>
+                <w:webHidden/>
+              </w:rPr>
+              <w:fldChar w:fldCharType="separate"/>
+            </w:r>
+            <w:r>
+              <w:rPr>
+                <w:noProof/>
+                <w:webHidden/>
+              </w:rPr>
+              <w:t>48</w:t>
+            </w:r>
+            <w:r>
+              <w:rPr>
+                <w:noProof/>
+                <w:webHidden/>
+              </w:rPr>
+              <w:fldChar w:fldCharType="end"/>
+            </w:r>
+          </w:hyperlink>
+        </w:p>
+        <w:p>
+          <w:r>
+            <w:rPr>
+              <w:b/>
+              <w:bCs/>
+            </w:rPr>
+            <w:fldChar w:fldCharType="end"/>
+          </w:r>
+        </w:p>
+      </w:sdtContent>
+    </w:sdt>
+    <w:p>
+      <w:pPr>
+        <w:jc w:val="left"/>
         <w:rPr>
           <w:sz w:val="36"/>
           <w:szCs w:val="36"/>
-        </w:rPr>
-        <w:lastRenderedPageBreak/>
-        <w:t>Содержание</w:t>
-      </w:r>
-      <w:r>
-        <w:rPr>
-          <w:sz w:val="28"/>
+          <w:lang w:val="en-US"/>
+        </w:rPr>
+      </w:pPr>
+      <w:r>
+        <w:rPr>
           <w:szCs w:val="28"/>
         </w:rPr>
-        <w:fldChar w:fldCharType="begin"/>
-      </w:r>
-      <w:r>
-        <w:rPr>
-          <w:sz w:val="28"/>
-          <w:szCs w:val="28"/>
-        </w:rPr>
-        <w:instrText xml:space="preserve"> TOC \o "1-3" \h \z \u </w:instrText>
-      </w:r>
-      <w:r>
-        <w:rPr>
-          <w:sz w:val="28"/>
-          <w:szCs w:val="28"/>
-        </w:rPr>
-        <w:fldChar w:fldCharType="separate"/>
-      </w:r>
-    </w:p>
-    <w:p>
-      <w:pPr>
-        <w:pStyle w:val="12"/>
-        <w:rPr>
-          <w:rFonts w:asciiTheme="minorHAnsi" w:eastAsiaTheme="minorEastAsia" w:hAnsiTheme="minorHAnsi" w:cstheme="minorBidi"/>
-          <w:noProof/>
-          <w:sz w:val="22"/>
-          <w:szCs w:val="22"/>
-          <w:lang w:eastAsia="ru-RU"/>
-        </w:rPr>
-      </w:pPr>
-      <w:hyperlink w:anchor="_Toc154585491" w:history="1">
-        <w:r>
-          <w:rPr>
-            <w:rStyle w:val="a5"/>
-            <w:noProof/>
-          </w:rPr>
-          <w:t>Введение</w:t>
-        </w:r>
-        <w:r>
-          <w:rPr>
-            <w:noProof/>
-            <w:webHidden/>
-          </w:rPr>
-          <w:tab/>
-        </w:r>
-        <w:r>
-          <w:rPr>
-            <w:noProof/>
-            <w:webHidden/>
-          </w:rPr>
-          <w:fldChar w:fldCharType="begin"/>
-        </w:r>
-        <w:r>
-          <w:rPr>
-            <w:noProof/>
-            <w:webHidden/>
-          </w:rPr>
-          <w:instrText xml:space="preserve"> PAGEREF _Toc154585491 \h </w:instrText>
-        </w:r>
-        <w:r>
-          <w:rPr>
-            <w:noProof/>
-            <w:webHidden/>
-          </w:rPr>
-        </w:r>
-        <w:r>
-          <w:rPr>
-            <w:noProof/>
-            <w:webHidden/>
-          </w:rPr>
-          <w:fldChar w:fldCharType="separate"/>
-        </w:r>
-        <w:r>
-          <w:rPr>
-            <w:noProof/>
-            <w:webHidden/>
-          </w:rPr>
-          <w:t>6</w:t>
-        </w:r>
-        <w:r>
-          <w:rPr>
-            <w:noProof/>
-            <w:webHidden/>
-          </w:rPr>
-          <w:fldChar w:fldCharType="end"/>
-        </w:r>
-      </w:hyperlink>
-    </w:p>
-    <w:p>
-      <w:pPr>
-        <w:pStyle w:val="12"/>
-        <w:rPr>
-          <w:rFonts w:asciiTheme="minorHAnsi" w:eastAsiaTheme="minorEastAsia" w:hAnsiTheme="minorHAnsi" w:cstheme="minorBidi"/>
-          <w:noProof/>
-          <w:sz w:val="22"/>
-          <w:szCs w:val="22"/>
-          <w:lang w:eastAsia="ru-RU"/>
-        </w:rPr>
-      </w:pPr>
-      <w:hyperlink w:anchor="_Toc154585492" w:history="1">
-        <w:r>
-          <w:rPr>
-            <w:rStyle w:val="a5"/>
-            <w:noProof/>
-          </w:rPr>
-          <w:t>1</w:t>
-        </w:r>
-        <w:r>
-          <w:rPr>
-            <w:rFonts w:asciiTheme="minorHAnsi" w:eastAsiaTheme="minorEastAsia" w:hAnsiTheme="minorHAnsi" w:cstheme="minorBidi"/>
-            <w:noProof/>
-            <w:sz w:val="22"/>
-            <w:szCs w:val="22"/>
-            <w:lang w:eastAsia="ru-RU"/>
-          </w:rPr>
-          <w:tab/>
-        </w:r>
-        <w:r>
-          <w:rPr>
-            <w:rStyle w:val="a5"/>
-            <w:noProof/>
-          </w:rPr>
-          <w:t>Проектная часть</w:t>
-        </w:r>
-        <w:r>
-          <w:rPr>
-            <w:noProof/>
-            <w:webHidden/>
-          </w:rPr>
-          <w:tab/>
-        </w:r>
-        <w:r>
-          <w:rPr>
-            <w:noProof/>
-            <w:webHidden/>
-          </w:rPr>
-          <w:fldChar w:fldCharType="begin"/>
-        </w:r>
-        <w:r>
-          <w:rPr>
-            <w:noProof/>
-            <w:webHidden/>
-          </w:rPr>
-          <w:instrText xml:space="preserve"> PAGEREF _Toc154585492 \h </w:instrText>
-        </w:r>
-        <w:r>
-          <w:rPr>
-            <w:noProof/>
-            <w:webHidden/>
-          </w:rPr>
-        </w:r>
-        <w:r>
-          <w:rPr>
-            <w:noProof/>
-            <w:webHidden/>
-          </w:rPr>
-          <w:fldChar w:fldCharType="separate"/>
-        </w:r>
-        <w:r>
-          <w:rPr>
-            <w:noProof/>
-            <w:webHidden/>
-          </w:rPr>
-          <w:t>8</w:t>
-        </w:r>
-        <w:r>
-          <w:rPr>
-            <w:noProof/>
-            <w:webHidden/>
-          </w:rPr>
-          <w:fldChar w:fldCharType="end"/>
-        </w:r>
-      </w:hyperlink>
-    </w:p>
-    <w:p>
-      <w:pPr>
-        <w:pStyle w:val="21"/>
-        <w:rPr>
-          <w:rFonts w:asciiTheme="minorHAnsi" w:eastAsiaTheme="minorEastAsia" w:hAnsiTheme="minorHAnsi" w:cstheme="minorBidi"/>
-          <w:noProof/>
-          <w:sz w:val="22"/>
-          <w:szCs w:val="22"/>
-          <w:lang w:eastAsia="ru-RU"/>
-        </w:rPr>
-      </w:pPr>
-      <w:hyperlink w:anchor="_Toc154585493" w:history="1">
-        <w:r>
-          <w:rPr>
-            <w:rStyle w:val="a5"/>
-            <w:noProof/>
-          </w:rPr>
-          <w:t>1.1</w:t>
-        </w:r>
-        <w:r>
-          <w:rPr>
-            <w:rFonts w:asciiTheme="minorHAnsi" w:eastAsiaTheme="minorEastAsia" w:hAnsiTheme="minorHAnsi" w:cstheme="minorBidi"/>
-            <w:noProof/>
-            <w:sz w:val="22"/>
-            <w:szCs w:val="22"/>
-            <w:lang w:eastAsia="ru-RU"/>
-          </w:rPr>
-          <w:tab/>
-        </w:r>
-        <w:r>
-          <w:rPr>
-            <w:rStyle w:val="a5"/>
-            <w:noProof/>
-          </w:rPr>
-          <w:t>Описание предметной области</w:t>
-        </w:r>
-        <w:r>
-          <w:rPr>
-            <w:noProof/>
-            <w:webHidden/>
-          </w:rPr>
-          <w:tab/>
-        </w:r>
-        <w:r>
-          <w:rPr>
-            <w:noProof/>
-            <w:webHidden/>
-          </w:rPr>
-          <w:fldChar w:fldCharType="begin"/>
-        </w:r>
-        <w:r>
-          <w:rPr>
-            <w:noProof/>
-            <w:webHidden/>
-          </w:rPr>
-          <w:instrText xml:space="preserve"> PAGEREF _Toc154585493 \h </w:instrText>
-        </w:r>
-        <w:r>
-          <w:rPr>
-            <w:noProof/>
-            <w:webHidden/>
-          </w:rPr>
-        </w:r>
-        <w:r>
-          <w:rPr>
-            <w:noProof/>
-            <w:webHidden/>
-          </w:rPr>
-          <w:fldChar w:fldCharType="separate"/>
-        </w:r>
-        <w:r>
-          <w:rPr>
-            <w:noProof/>
-            <w:webHidden/>
-          </w:rPr>
-          <w:t>8</w:t>
-        </w:r>
-        <w:r>
-          <w:rPr>
-            <w:noProof/>
-            <w:webHidden/>
-          </w:rPr>
-          <w:fldChar w:fldCharType="end"/>
-        </w:r>
-      </w:hyperlink>
-    </w:p>
-    <w:p>
-      <w:pPr>
-        <w:pStyle w:val="21"/>
-        <w:rPr>
-          <w:rFonts w:asciiTheme="minorHAnsi" w:eastAsiaTheme="minorEastAsia" w:hAnsiTheme="minorHAnsi" w:cstheme="minorBidi"/>
-          <w:noProof/>
-          <w:sz w:val="22"/>
-          <w:szCs w:val="22"/>
-          <w:lang w:eastAsia="ru-RU"/>
-        </w:rPr>
-      </w:pPr>
-      <w:hyperlink w:anchor="_Toc154585494" w:history="1">
-        <w:r>
-          <w:rPr>
-            <w:rStyle w:val="a5"/>
-            <w:noProof/>
-          </w:rPr>
-          <w:t>1.2</w:t>
-        </w:r>
-        <w:r>
-          <w:rPr>
-            <w:rFonts w:asciiTheme="minorHAnsi" w:eastAsiaTheme="minorEastAsia" w:hAnsiTheme="minorHAnsi" w:cstheme="minorBidi"/>
-            <w:noProof/>
-            <w:sz w:val="22"/>
-            <w:szCs w:val="22"/>
-            <w:lang w:eastAsia="ru-RU"/>
-          </w:rPr>
-          <w:tab/>
-        </w:r>
-        <w:r>
-          <w:rPr>
-            <w:rStyle w:val="a5"/>
-            <w:noProof/>
-          </w:rPr>
-          <w:t>Анализ атрибутов</w:t>
-        </w:r>
-        <w:r>
-          <w:rPr>
-            <w:noProof/>
-            <w:webHidden/>
-          </w:rPr>
-          <w:tab/>
-        </w:r>
-        <w:r>
-          <w:rPr>
-            <w:noProof/>
-            <w:webHidden/>
-          </w:rPr>
-          <w:fldChar w:fldCharType="begin"/>
-        </w:r>
-        <w:r>
-          <w:rPr>
-            <w:noProof/>
-            <w:webHidden/>
-          </w:rPr>
-          <w:instrText xml:space="preserve"> PAGEREF _Toc154585494 \h </w:instrText>
-        </w:r>
-        <w:r>
-          <w:rPr>
-            <w:noProof/>
-            <w:webHidden/>
-          </w:rPr>
-        </w:r>
-        <w:r>
-          <w:rPr>
-            <w:noProof/>
-            <w:webHidden/>
-          </w:rPr>
-          <w:fldChar w:fldCharType="separate"/>
-        </w:r>
-        <w:r>
-          <w:rPr>
-            <w:noProof/>
-            <w:webHidden/>
-          </w:rPr>
-          <w:t>9</w:t>
-        </w:r>
-        <w:r>
-          <w:rPr>
-            <w:noProof/>
-            <w:webHidden/>
-          </w:rPr>
-          <w:fldChar w:fldCharType="end"/>
-        </w:r>
-      </w:hyperlink>
-    </w:p>
-    <w:p>
-      <w:pPr>
-        <w:pStyle w:val="21"/>
-        <w:rPr>
-          <w:rFonts w:asciiTheme="minorHAnsi" w:eastAsiaTheme="minorEastAsia" w:hAnsiTheme="minorHAnsi" w:cstheme="minorBidi"/>
-          <w:noProof/>
-          <w:sz w:val="22"/>
-          <w:szCs w:val="22"/>
-          <w:lang w:eastAsia="ru-RU"/>
-        </w:rPr>
-      </w:pPr>
-      <w:hyperlink w:anchor="_Toc154585495" w:history="1">
-        <w:r>
-          <w:rPr>
-            <w:rStyle w:val="a5"/>
-            <w:noProof/>
-          </w:rPr>
-          <w:t>1.3</w:t>
-        </w:r>
-        <w:r>
-          <w:rPr>
-            <w:rFonts w:asciiTheme="minorHAnsi" w:eastAsiaTheme="minorEastAsia" w:hAnsiTheme="minorHAnsi" w:cstheme="minorBidi"/>
-            <w:noProof/>
-            <w:sz w:val="22"/>
-            <w:szCs w:val="22"/>
-            <w:lang w:eastAsia="ru-RU"/>
-          </w:rPr>
-          <w:tab/>
-        </w:r>
-        <w:r>
-          <w:rPr>
-            <w:rStyle w:val="a5"/>
-            <w:noProof/>
-          </w:rPr>
-          <w:t>Создание информационно-логической модели предметной области в каноническом виде</w:t>
-        </w:r>
-        <w:r>
-          <w:rPr>
-            <w:noProof/>
-            <w:webHidden/>
-          </w:rPr>
-          <w:tab/>
-        </w:r>
-        <w:r>
-          <w:rPr>
-            <w:noProof/>
-            <w:webHidden/>
-          </w:rPr>
-          <w:fldChar w:fldCharType="begin"/>
-        </w:r>
-        <w:r>
-          <w:rPr>
-            <w:noProof/>
-            <w:webHidden/>
-          </w:rPr>
-          <w:instrText xml:space="preserve"> PAGEREF _Toc154585495 \h </w:instrText>
-        </w:r>
-        <w:r>
-          <w:rPr>
-            <w:noProof/>
-            <w:webHidden/>
-          </w:rPr>
-        </w:r>
-        <w:r>
-          <w:rPr>
-            <w:noProof/>
-            <w:webHidden/>
-          </w:rPr>
-          <w:fldChar w:fldCharType="separate"/>
-        </w:r>
-        <w:r>
-          <w:rPr>
-            <w:noProof/>
-            <w:webHidden/>
-          </w:rPr>
-          <w:t>11</w:t>
-        </w:r>
-        <w:r>
-          <w:rPr>
-            <w:noProof/>
-            <w:webHidden/>
-          </w:rPr>
-          <w:fldChar w:fldCharType="end"/>
-        </w:r>
-      </w:hyperlink>
-    </w:p>
-    <w:p>
-      <w:pPr>
-        <w:pStyle w:val="21"/>
-        <w:rPr>
-          <w:rFonts w:asciiTheme="minorHAnsi" w:eastAsiaTheme="minorEastAsia" w:hAnsiTheme="minorHAnsi" w:cstheme="minorBidi"/>
-          <w:noProof/>
-          <w:sz w:val="22"/>
-          <w:szCs w:val="22"/>
-          <w:lang w:eastAsia="ru-RU"/>
-        </w:rPr>
-      </w:pPr>
-      <w:hyperlink w:anchor="_Toc154585496" w:history="1">
-        <w:r>
-          <w:rPr>
-            <w:rStyle w:val="a5"/>
-            <w:noProof/>
-          </w:rPr>
-          <w:t>1.4</w:t>
-        </w:r>
-        <w:r>
-          <w:rPr>
-            <w:rFonts w:asciiTheme="minorHAnsi" w:eastAsiaTheme="minorEastAsia" w:hAnsiTheme="minorHAnsi" w:cstheme="minorBidi"/>
-            <w:noProof/>
-            <w:sz w:val="22"/>
-            <w:szCs w:val="22"/>
-            <w:lang w:eastAsia="ru-RU"/>
-          </w:rPr>
-          <w:tab/>
-        </w:r>
-        <w:r>
-          <w:rPr>
-            <w:rStyle w:val="a5"/>
-            <w:noProof/>
-          </w:rPr>
-          <w:t>Создание даталогической модели реляционной базы данных</w:t>
-        </w:r>
-        <w:r>
-          <w:rPr>
-            <w:noProof/>
-            <w:webHidden/>
-          </w:rPr>
-          <w:tab/>
-        </w:r>
-        <w:r>
-          <w:rPr>
-            <w:noProof/>
-            <w:webHidden/>
-          </w:rPr>
-          <w:fldChar w:fldCharType="begin"/>
-        </w:r>
-        <w:r>
-          <w:rPr>
-            <w:noProof/>
-            <w:webHidden/>
-          </w:rPr>
-          <w:instrText xml:space="preserve"> PAGEREF _Toc154585496 \h </w:instrText>
-        </w:r>
-        <w:r>
-          <w:rPr>
-            <w:noProof/>
-            <w:webHidden/>
-          </w:rPr>
-        </w:r>
-        <w:r>
-          <w:rPr>
-            <w:noProof/>
-            <w:webHidden/>
-          </w:rPr>
-          <w:fldChar w:fldCharType="separate"/>
-        </w:r>
-        <w:r>
-          <w:rPr>
-            <w:noProof/>
-            <w:webHidden/>
-          </w:rPr>
-          <w:t>13</w:t>
-        </w:r>
-        <w:r>
-          <w:rPr>
-            <w:noProof/>
-            <w:webHidden/>
-          </w:rPr>
-          <w:fldChar w:fldCharType="end"/>
-        </w:r>
-      </w:hyperlink>
-    </w:p>
-    <w:p>
-      <w:pPr>
-        <w:pStyle w:val="21"/>
-        <w:rPr>
-          <w:rFonts w:asciiTheme="minorHAnsi" w:eastAsiaTheme="minorEastAsia" w:hAnsiTheme="minorHAnsi" w:cstheme="minorBidi"/>
-          <w:noProof/>
-          <w:sz w:val="22"/>
-          <w:szCs w:val="22"/>
-          <w:lang w:eastAsia="ru-RU"/>
-        </w:rPr>
-      </w:pPr>
-      <w:hyperlink w:anchor="_Toc154585497" w:history="1">
-        <w:r>
-          <w:rPr>
-            <w:rStyle w:val="a5"/>
-            <w:noProof/>
-          </w:rPr>
-          <w:t>1.5</w:t>
-        </w:r>
-        <w:r>
-          <w:rPr>
-            <w:rFonts w:asciiTheme="minorHAnsi" w:eastAsiaTheme="minorEastAsia" w:hAnsiTheme="minorHAnsi" w:cstheme="minorBidi"/>
-            <w:noProof/>
-            <w:sz w:val="22"/>
-            <w:szCs w:val="22"/>
-            <w:lang w:eastAsia="ru-RU"/>
-          </w:rPr>
-          <w:tab/>
-        </w:r>
-        <w:r>
-          <w:rPr>
-            <w:rStyle w:val="a5"/>
-            <w:noProof/>
-          </w:rPr>
-          <w:t>Разработка данных контрольного примера</w:t>
-        </w:r>
-        <w:r>
-          <w:rPr>
-            <w:noProof/>
-            <w:webHidden/>
-          </w:rPr>
-          <w:tab/>
-        </w:r>
-        <w:r>
-          <w:rPr>
-            <w:noProof/>
-            <w:webHidden/>
-          </w:rPr>
-          <w:fldChar w:fldCharType="begin"/>
-        </w:r>
-        <w:r>
-          <w:rPr>
-            <w:noProof/>
-            <w:webHidden/>
-          </w:rPr>
-          <w:instrText xml:space="preserve"> PAGEREF _Toc154585497 \h </w:instrText>
-        </w:r>
-        <w:r>
-          <w:rPr>
-            <w:noProof/>
-            <w:webHidden/>
-          </w:rPr>
-        </w:r>
-        <w:r>
-          <w:rPr>
-            <w:noProof/>
-            <w:webHidden/>
-          </w:rPr>
-          <w:fldChar w:fldCharType="separate"/>
-        </w:r>
-        <w:r>
-          <w:rPr>
-            <w:noProof/>
-            <w:webHidden/>
-          </w:rPr>
-          <w:t>14</w:t>
-        </w:r>
-        <w:r>
-          <w:rPr>
-            <w:noProof/>
-            <w:webHidden/>
-          </w:rPr>
-          <w:fldChar w:fldCharType="end"/>
-        </w:r>
-      </w:hyperlink>
-    </w:p>
-    <w:p>
-      <w:pPr>
-        <w:pStyle w:val="12"/>
-        <w:rPr>
-          <w:rFonts w:asciiTheme="minorHAnsi" w:eastAsiaTheme="minorEastAsia" w:hAnsiTheme="minorHAnsi" w:cstheme="minorBidi"/>
-          <w:noProof/>
-          <w:sz w:val="22"/>
-          <w:szCs w:val="22"/>
-          <w:lang w:eastAsia="ru-RU"/>
-        </w:rPr>
-      </w:pPr>
-      <w:hyperlink w:anchor="_Toc154585498" w:history="1">
-        <w:r>
-          <w:rPr>
-            <w:rStyle w:val="a5"/>
-            <w:noProof/>
-          </w:rPr>
-          <w:t>2</w:t>
-        </w:r>
-        <w:r>
-          <w:rPr>
-            <w:rFonts w:asciiTheme="minorHAnsi" w:eastAsiaTheme="minorEastAsia" w:hAnsiTheme="minorHAnsi" w:cstheme="minorBidi"/>
-            <w:noProof/>
-            <w:sz w:val="22"/>
-            <w:szCs w:val="22"/>
-            <w:lang w:eastAsia="ru-RU"/>
-          </w:rPr>
-          <w:tab/>
-        </w:r>
-        <w:r>
-          <w:rPr>
-            <w:rStyle w:val="a5"/>
-            <w:noProof/>
-          </w:rPr>
-          <w:t>Программные разработки</w:t>
-        </w:r>
-        <w:r>
-          <w:rPr>
-            <w:noProof/>
-            <w:webHidden/>
-          </w:rPr>
-          <w:tab/>
-        </w:r>
-        <w:r>
-          <w:rPr>
-            <w:noProof/>
-            <w:webHidden/>
-          </w:rPr>
-          <w:fldChar w:fldCharType="begin"/>
-        </w:r>
-        <w:r>
-          <w:rPr>
-            <w:noProof/>
-            <w:webHidden/>
-          </w:rPr>
-          <w:instrText xml:space="preserve"> PAGEREF _Toc154585498 \h </w:instrText>
-        </w:r>
-        <w:r>
-          <w:rPr>
-            <w:noProof/>
-            <w:webHidden/>
-          </w:rPr>
-        </w:r>
-        <w:r>
-          <w:rPr>
-            <w:noProof/>
-            <w:webHidden/>
-          </w:rPr>
-          <w:fldChar w:fldCharType="separate"/>
-        </w:r>
-        <w:r>
-          <w:rPr>
-            <w:noProof/>
-            <w:webHidden/>
-          </w:rPr>
-          <w:t>17</w:t>
-        </w:r>
-        <w:r>
-          <w:rPr>
-            <w:noProof/>
-            <w:webHidden/>
-          </w:rPr>
-          <w:fldChar w:fldCharType="end"/>
-        </w:r>
-      </w:hyperlink>
-    </w:p>
-    <w:p>
-      <w:pPr>
-        <w:pStyle w:val="21"/>
-        <w:rPr>
-          <w:rFonts w:asciiTheme="minorHAnsi" w:eastAsiaTheme="minorEastAsia" w:hAnsiTheme="minorHAnsi" w:cstheme="minorBidi"/>
-          <w:noProof/>
-          <w:sz w:val="22"/>
-          <w:szCs w:val="22"/>
-          <w:lang w:eastAsia="ru-RU"/>
-        </w:rPr>
-      </w:pPr>
-      <w:hyperlink w:anchor="_Toc154585499" w:history="1">
-        <w:r>
-          <w:rPr>
-            <w:rStyle w:val="a5"/>
-            <w:noProof/>
-          </w:rPr>
-          <w:t>2.1</w:t>
-        </w:r>
-        <w:r>
-          <w:rPr>
-            <w:rFonts w:asciiTheme="minorHAnsi" w:eastAsiaTheme="minorEastAsia" w:hAnsiTheme="minorHAnsi" w:cstheme="minorBidi"/>
-            <w:noProof/>
-            <w:sz w:val="22"/>
-            <w:szCs w:val="22"/>
-            <w:lang w:eastAsia="ru-RU"/>
-          </w:rPr>
-          <w:tab/>
-        </w:r>
-        <w:r>
-          <w:rPr>
-            <w:rStyle w:val="a5"/>
-            <w:noProof/>
-          </w:rPr>
-          <w:t>Создание базы данных</w:t>
-        </w:r>
-        <w:r>
-          <w:rPr>
-            <w:noProof/>
-            <w:webHidden/>
-          </w:rPr>
-          <w:tab/>
-        </w:r>
-        <w:r>
-          <w:rPr>
-            <w:noProof/>
-            <w:webHidden/>
-          </w:rPr>
-          <w:fldChar w:fldCharType="begin"/>
-        </w:r>
-        <w:r>
-          <w:rPr>
-            <w:noProof/>
-            <w:webHidden/>
-          </w:rPr>
-          <w:instrText xml:space="preserve"> PAGEREF _Toc154585499 \h </w:instrText>
-        </w:r>
-        <w:r>
-          <w:rPr>
-            <w:noProof/>
-            <w:webHidden/>
-          </w:rPr>
-        </w:r>
-        <w:r>
-          <w:rPr>
-            <w:noProof/>
-            <w:webHidden/>
-          </w:rPr>
-          <w:fldChar w:fldCharType="separate"/>
-        </w:r>
-        <w:r>
-          <w:rPr>
-            <w:noProof/>
-            <w:webHidden/>
-          </w:rPr>
-          <w:t>17</w:t>
-        </w:r>
-        <w:r>
-          <w:rPr>
-            <w:noProof/>
-            <w:webHidden/>
-          </w:rPr>
-          <w:fldChar w:fldCharType="end"/>
-        </w:r>
-      </w:hyperlink>
-    </w:p>
-    <w:p>
-      <w:pPr>
-        <w:pStyle w:val="21"/>
-        <w:rPr>
-          <w:rFonts w:asciiTheme="minorHAnsi" w:eastAsiaTheme="minorEastAsia" w:hAnsiTheme="minorHAnsi" w:cstheme="minorBidi"/>
-          <w:noProof/>
-          <w:sz w:val="22"/>
-          <w:szCs w:val="22"/>
-          <w:lang w:eastAsia="ru-RU"/>
-        </w:rPr>
-      </w:pPr>
-      <w:hyperlink w:anchor="_Toc154585500" w:history="1">
-        <w:r>
-          <w:rPr>
-            <w:rStyle w:val="a5"/>
-            <w:noProof/>
-          </w:rPr>
-          <w:t>2.2</w:t>
-        </w:r>
-        <w:r>
-          <w:rPr>
-            <w:rFonts w:asciiTheme="minorHAnsi" w:eastAsiaTheme="minorEastAsia" w:hAnsiTheme="minorHAnsi" w:cstheme="minorBidi"/>
-            <w:noProof/>
-            <w:sz w:val="22"/>
-            <w:szCs w:val="22"/>
-            <w:lang w:eastAsia="ru-RU"/>
-          </w:rPr>
-          <w:tab/>
-        </w:r>
-        <w:r>
-          <w:rPr>
-            <w:rStyle w:val="a5"/>
-            <w:noProof/>
-          </w:rPr>
-          <w:t>Заполнение данными</w:t>
-        </w:r>
-        <w:r>
-          <w:rPr>
-            <w:noProof/>
-            <w:webHidden/>
-          </w:rPr>
-          <w:tab/>
-        </w:r>
-        <w:r>
-          <w:rPr>
-            <w:noProof/>
-            <w:webHidden/>
-          </w:rPr>
-          <w:fldChar w:fldCharType="begin"/>
-        </w:r>
-        <w:r>
-          <w:rPr>
-            <w:noProof/>
-            <w:webHidden/>
-          </w:rPr>
-          <w:instrText xml:space="preserve"> PAGEREF _Toc154585500 \h </w:instrText>
-        </w:r>
-        <w:r>
-          <w:rPr>
-            <w:noProof/>
-            <w:webHidden/>
-          </w:rPr>
-        </w:r>
-        <w:r>
-          <w:rPr>
-            <w:noProof/>
-            <w:webHidden/>
-          </w:rPr>
-          <w:fldChar w:fldCharType="separate"/>
-        </w:r>
-        <w:r>
-          <w:rPr>
-            <w:noProof/>
-            <w:webHidden/>
-          </w:rPr>
-          <w:t>18</w:t>
-        </w:r>
-        <w:r>
-          <w:rPr>
-            <w:noProof/>
-            <w:webHidden/>
-          </w:rPr>
-          <w:fldChar w:fldCharType="end"/>
-        </w:r>
-      </w:hyperlink>
-    </w:p>
-    <w:p>
-      <w:pPr>
-        <w:pStyle w:val="21"/>
-        <w:rPr>
-          <w:rFonts w:asciiTheme="minorHAnsi" w:eastAsiaTheme="minorEastAsia" w:hAnsiTheme="minorHAnsi" w:cstheme="minorBidi"/>
-          <w:noProof/>
-          <w:sz w:val="22"/>
-          <w:szCs w:val="22"/>
-          <w:lang w:eastAsia="ru-RU"/>
-        </w:rPr>
-      </w:pPr>
-      <w:hyperlink w:anchor="_Toc154585501" w:history="1">
-        <w:r>
-          <w:rPr>
-            <w:rStyle w:val="a5"/>
-            <w:noProof/>
-          </w:rPr>
-          <w:t>2.3</w:t>
-        </w:r>
-        <w:r>
-          <w:rPr>
-            <w:rFonts w:asciiTheme="minorHAnsi" w:eastAsiaTheme="minorEastAsia" w:hAnsiTheme="minorHAnsi" w:cstheme="minorBidi"/>
-            <w:noProof/>
-            <w:sz w:val="22"/>
-            <w:szCs w:val="22"/>
-            <w:lang w:eastAsia="ru-RU"/>
-          </w:rPr>
-          <w:tab/>
-        </w:r>
-        <w:r>
-          <w:rPr>
-            <w:rStyle w:val="a5"/>
-            <w:noProof/>
-          </w:rPr>
-          <w:t>Разработка триггеров</w:t>
-        </w:r>
-        <w:r>
-          <w:rPr>
-            <w:noProof/>
-            <w:webHidden/>
-          </w:rPr>
-          <w:tab/>
-        </w:r>
-        <w:r>
-          <w:rPr>
-            <w:noProof/>
-            <w:webHidden/>
-          </w:rPr>
-          <w:fldChar w:fldCharType="begin"/>
-        </w:r>
-        <w:r>
-          <w:rPr>
-            <w:noProof/>
-            <w:webHidden/>
-          </w:rPr>
-          <w:instrText xml:space="preserve"> PAGEREF _Toc154585501 \h </w:instrText>
-        </w:r>
-        <w:r>
-          <w:rPr>
-            <w:noProof/>
-            <w:webHidden/>
-          </w:rPr>
-        </w:r>
-        <w:r>
-          <w:rPr>
-            <w:noProof/>
-            <w:webHidden/>
-          </w:rPr>
-          <w:fldChar w:fldCharType="separate"/>
-        </w:r>
-        <w:r>
-          <w:rPr>
-            <w:noProof/>
-            <w:webHidden/>
-          </w:rPr>
-          <w:t>20</w:t>
-        </w:r>
-        <w:r>
-          <w:rPr>
-            <w:noProof/>
-            <w:webHidden/>
-          </w:rPr>
-          <w:fldChar w:fldCharType="end"/>
-        </w:r>
-      </w:hyperlink>
-    </w:p>
-    <w:p>
-      <w:pPr>
-        <w:pStyle w:val="21"/>
-        <w:rPr>
-          <w:rFonts w:asciiTheme="minorHAnsi" w:eastAsiaTheme="minorEastAsia" w:hAnsiTheme="minorHAnsi" w:cstheme="minorBidi"/>
-          <w:noProof/>
-          <w:sz w:val="22"/>
-          <w:szCs w:val="22"/>
-          <w:lang w:eastAsia="ru-RU"/>
-        </w:rPr>
-      </w:pPr>
-      <w:hyperlink w:anchor="_Toc154585502" w:history="1">
-        <w:r>
-          <w:rPr>
-            <w:rStyle w:val="a5"/>
-            <w:noProof/>
-          </w:rPr>
-          <w:t>2.4</w:t>
-        </w:r>
-        <w:r>
-          <w:rPr>
-            <w:rFonts w:asciiTheme="minorHAnsi" w:eastAsiaTheme="minorEastAsia" w:hAnsiTheme="minorHAnsi" w:cstheme="minorBidi"/>
-            <w:noProof/>
-            <w:sz w:val="22"/>
-            <w:szCs w:val="22"/>
-            <w:lang w:eastAsia="ru-RU"/>
-          </w:rPr>
-          <w:tab/>
-        </w:r>
-        <w:r>
-          <w:rPr>
-            <w:rStyle w:val="a5"/>
-            <w:noProof/>
-          </w:rPr>
-          <w:t>Разработка представлений</w:t>
-        </w:r>
-        <w:r>
-          <w:rPr>
-            <w:noProof/>
-            <w:webHidden/>
-          </w:rPr>
-          <w:tab/>
-        </w:r>
-        <w:r>
-          <w:rPr>
-            <w:noProof/>
-            <w:webHidden/>
-          </w:rPr>
-          <w:fldChar w:fldCharType="begin"/>
-        </w:r>
-        <w:r>
-          <w:rPr>
-            <w:noProof/>
-            <w:webHidden/>
-          </w:rPr>
-          <w:instrText xml:space="preserve"> PAGEREF _Toc154585502 \h </w:instrText>
-        </w:r>
-        <w:r>
-          <w:rPr>
-            <w:noProof/>
-            <w:webHidden/>
-          </w:rPr>
-        </w:r>
-        <w:r>
-          <w:rPr>
-            <w:noProof/>
-            <w:webHidden/>
-          </w:rPr>
-          <w:fldChar w:fldCharType="separate"/>
-        </w:r>
-        <w:r>
-          <w:rPr>
-            <w:noProof/>
-            <w:webHidden/>
-          </w:rPr>
-          <w:t>21</w:t>
-        </w:r>
-        <w:r>
-          <w:rPr>
-            <w:noProof/>
-            <w:webHidden/>
-          </w:rPr>
-          <w:fldChar w:fldCharType="end"/>
-        </w:r>
-      </w:hyperlink>
-    </w:p>
-    <w:p>
-      <w:pPr>
-        <w:pStyle w:val="21"/>
-        <w:rPr>
-          <w:rFonts w:asciiTheme="minorHAnsi" w:eastAsiaTheme="minorEastAsia" w:hAnsiTheme="minorHAnsi" w:cstheme="minorBidi"/>
-          <w:noProof/>
-          <w:sz w:val="22"/>
-          <w:szCs w:val="22"/>
-          <w:lang w:eastAsia="ru-RU"/>
-        </w:rPr>
-      </w:pPr>
-      <w:hyperlink w:anchor="_Toc154585503" w:history="1">
-        <w:r>
-          <w:rPr>
-            <w:rStyle w:val="a5"/>
-            <w:noProof/>
-          </w:rPr>
-          <w:t>2.5</w:t>
-        </w:r>
-        <w:r>
-          <w:rPr>
-            <w:rFonts w:asciiTheme="minorHAnsi" w:eastAsiaTheme="minorEastAsia" w:hAnsiTheme="minorHAnsi" w:cstheme="minorBidi"/>
-            <w:noProof/>
-            <w:sz w:val="22"/>
-            <w:szCs w:val="22"/>
-            <w:lang w:eastAsia="ru-RU"/>
-          </w:rPr>
-          <w:tab/>
-        </w:r>
-        <w:r>
-          <w:rPr>
-            <w:rStyle w:val="a5"/>
-            <w:noProof/>
-          </w:rPr>
-          <w:t>Разработка хранимых процедур</w:t>
-        </w:r>
-        <w:r>
-          <w:rPr>
-            <w:noProof/>
-            <w:webHidden/>
-          </w:rPr>
-          <w:tab/>
-        </w:r>
-        <w:r>
-          <w:rPr>
-            <w:noProof/>
-            <w:webHidden/>
-          </w:rPr>
-          <w:fldChar w:fldCharType="begin"/>
-        </w:r>
-        <w:r>
-          <w:rPr>
-            <w:noProof/>
-            <w:webHidden/>
-          </w:rPr>
-          <w:instrText xml:space="preserve"> PAGEREF _Toc154585503 \h </w:instrText>
-        </w:r>
-        <w:r>
-          <w:rPr>
-            <w:noProof/>
-            <w:webHidden/>
-          </w:rPr>
-        </w:r>
-        <w:r>
-          <w:rPr>
-            <w:noProof/>
-            <w:webHidden/>
-          </w:rPr>
-          <w:fldChar w:fldCharType="separate"/>
-        </w:r>
-        <w:r>
-          <w:rPr>
-            <w:noProof/>
-            <w:webHidden/>
-          </w:rPr>
-          <w:t>24</w:t>
-        </w:r>
-        <w:r>
-          <w:rPr>
-            <w:noProof/>
-            <w:webHidden/>
-          </w:rPr>
-          <w:fldChar w:fldCharType="end"/>
-        </w:r>
-      </w:hyperlink>
-    </w:p>
-    <w:p>
-      <w:pPr>
-        <w:pStyle w:val="12"/>
-        <w:rPr>
-          <w:rFonts w:asciiTheme="minorHAnsi" w:eastAsiaTheme="minorEastAsia" w:hAnsiTheme="minorHAnsi" w:cstheme="minorBidi"/>
-          <w:noProof/>
-          <w:sz w:val="22"/>
-          <w:szCs w:val="22"/>
-          <w:lang w:eastAsia="ru-RU"/>
-        </w:rPr>
-      </w:pPr>
-      <w:hyperlink w:anchor="_Toc154585504" w:history="1">
-        <w:r>
-          <w:rPr>
-            <w:rStyle w:val="a5"/>
-            <w:noProof/>
-          </w:rPr>
-          <w:t>Заключение</w:t>
-        </w:r>
-        <w:r>
-          <w:rPr>
-            <w:noProof/>
-            <w:webHidden/>
-          </w:rPr>
-          <w:tab/>
-        </w:r>
-        <w:r>
-          <w:rPr>
-            <w:noProof/>
-            <w:webHidden/>
-          </w:rPr>
-          <w:fldChar w:fldCharType="begin"/>
-        </w:r>
-        <w:r>
-          <w:rPr>
-            <w:noProof/>
-            <w:webHidden/>
-          </w:rPr>
-          <w:instrText xml:space="preserve"> PAGEREF _Toc154585504 \h </w:instrText>
-        </w:r>
-        <w:r>
-          <w:rPr>
-            <w:noProof/>
-            <w:webHidden/>
-          </w:rPr>
-        </w:r>
-        <w:r>
-          <w:rPr>
-            <w:noProof/>
-            <w:webHidden/>
-          </w:rPr>
-          <w:fldChar w:fldCharType="separate"/>
-        </w:r>
-        <w:r>
-          <w:rPr>
-            <w:noProof/>
-            <w:webHidden/>
-          </w:rPr>
-          <w:t>30</w:t>
-        </w:r>
-        <w:r>
-          <w:rPr>
-            <w:noProof/>
-            <w:webHidden/>
-          </w:rPr>
-          <w:fldChar w:fldCharType="end"/>
-        </w:r>
-      </w:hyperlink>
-    </w:p>
-    <w:p>
-      <w:pPr>
-        <w:pStyle w:val="12"/>
-        <w:rPr>
-          <w:rFonts w:asciiTheme="minorHAnsi" w:eastAsiaTheme="minorEastAsia" w:hAnsiTheme="minorHAnsi" w:cstheme="minorBidi"/>
-          <w:noProof/>
-          <w:sz w:val="22"/>
-          <w:szCs w:val="22"/>
-          <w:lang w:eastAsia="ru-RU"/>
-        </w:rPr>
-      </w:pPr>
-      <w:hyperlink w:anchor="_Toc154585505" w:history="1">
-        <w:r>
-          <w:rPr>
-            <w:rStyle w:val="a5"/>
-            <w:noProof/>
-          </w:rPr>
-          <w:t>Список используемых источников</w:t>
-        </w:r>
-        <w:r>
-          <w:rPr>
-            <w:noProof/>
-            <w:webHidden/>
-          </w:rPr>
-          <w:tab/>
-        </w:r>
-        <w:r>
-          <w:rPr>
-            <w:noProof/>
-            <w:webHidden/>
-          </w:rPr>
-          <w:fldChar w:fldCharType="begin"/>
-        </w:r>
-        <w:r>
-          <w:rPr>
-            <w:noProof/>
-            <w:webHidden/>
-          </w:rPr>
-          <w:instrText xml:space="preserve"> PAGEREF _Toc154585505 \h </w:instrText>
-        </w:r>
-        <w:r>
-          <w:rPr>
-            <w:noProof/>
-            <w:webHidden/>
-          </w:rPr>
-        </w:r>
-        <w:r>
-          <w:rPr>
-            <w:noProof/>
-            <w:webHidden/>
-          </w:rPr>
-          <w:fldChar w:fldCharType="separate"/>
-        </w:r>
-        <w:r>
-          <w:rPr>
-            <w:noProof/>
-            <w:webHidden/>
-          </w:rPr>
-          <w:t>31</w:t>
-        </w:r>
-        <w:r>
-          <w:rPr>
-            <w:noProof/>
-            <w:webHidden/>
-          </w:rPr>
-          <w:fldChar w:fldCharType="end"/>
-        </w:r>
-      </w:hyperlink>
-    </w:p>
-    <w:p>
-      <w:pPr>
-        <w:pStyle w:val="12"/>
-        <w:rPr>
-          <w:rFonts w:asciiTheme="minorHAnsi" w:eastAsiaTheme="minorEastAsia" w:hAnsiTheme="minorHAnsi" w:cstheme="minorBidi"/>
-          <w:noProof/>
-          <w:sz w:val="22"/>
-          <w:szCs w:val="22"/>
-          <w:lang w:eastAsia="ru-RU"/>
-        </w:rPr>
-      </w:pPr>
-      <w:hyperlink w:anchor="_Toc154585506" w:history="1">
-        <w:r>
-          <w:rPr>
-            <w:rStyle w:val="a5"/>
-            <w:noProof/>
-          </w:rPr>
-          <w:t>Приложение А</w:t>
-        </w:r>
-        <w:r>
-          <w:rPr>
-            <w:noProof/>
-            <w:webHidden/>
-          </w:rPr>
-          <w:tab/>
-        </w:r>
-        <w:r>
-          <w:rPr>
-            <w:noProof/>
-            <w:webHidden/>
-          </w:rPr>
-          <w:fldChar w:fldCharType="begin"/>
-        </w:r>
-        <w:r>
-          <w:rPr>
-            <w:noProof/>
-            <w:webHidden/>
-          </w:rPr>
-          <w:instrText xml:space="preserve"> PAGEREF _Toc154585506 \h </w:instrText>
-        </w:r>
-        <w:r>
-          <w:rPr>
-            <w:noProof/>
-            <w:webHidden/>
-          </w:rPr>
-        </w:r>
-        <w:r>
-          <w:rPr>
-            <w:noProof/>
-            <w:webHidden/>
-          </w:rPr>
-          <w:fldChar w:fldCharType="separate"/>
-        </w:r>
-        <w:r>
-          <w:rPr>
-            <w:noProof/>
-            <w:webHidden/>
-          </w:rPr>
-          <w:t>32</w:t>
-        </w:r>
-        <w:r>
-          <w:rPr>
-            <w:noProof/>
-            <w:webHidden/>
-          </w:rPr>
-          <w:fldChar w:fldCharType="end"/>
-        </w:r>
-      </w:hyperlink>
-    </w:p>
-    <w:p>
-      <w:pPr>
-        <w:pStyle w:val="12"/>
-        <w:rPr>
-          <w:rFonts w:asciiTheme="minorHAnsi" w:eastAsiaTheme="minorEastAsia" w:hAnsiTheme="minorHAnsi" w:cstheme="minorBidi"/>
-          <w:noProof/>
-          <w:sz w:val="22"/>
-          <w:szCs w:val="22"/>
-          <w:lang w:eastAsia="ru-RU"/>
-        </w:rPr>
-      </w:pPr>
-      <w:hyperlink w:anchor="_Toc154585507" w:history="1">
-        <w:r>
-          <w:rPr>
-            <w:rStyle w:val="a5"/>
-            <w:noProof/>
-          </w:rPr>
-          <w:t>Приложение Б</w:t>
-        </w:r>
-        <w:r>
-          <w:rPr>
-            <w:noProof/>
-            <w:webHidden/>
-          </w:rPr>
-          <w:tab/>
-        </w:r>
-        <w:r>
-          <w:rPr>
-            <w:noProof/>
-            <w:webHidden/>
-          </w:rPr>
-          <w:fldChar w:fldCharType="begin"/>
-        </w:r>
-        <w:r>
-          <w:rPr>
-            <w:noProof/>
-            <w:webHidden/>
-          </w:rPr>
-          <w:instrText xml:space="preserve"> PAGEREF _Toc154585507 \h </w:instrText>
-        </w:r>
-        <w:r>
-          <w:rPr>
-            <w:noProof/>
-            <w:webHidden/>
-          </w:rPr>
-        </w:r>
-        <w:r>
-          <w:rPr>
-            <w:noProof/>
-            <w:webHidden/>
-          </w:rPr>
-          <w:fldChar w:fldCharType="separate"/>
-        </w:r>
-        <w:r>
-          <w:rPr>
-            <w:noProof/>
-            <w:webHidden/>
-          </w:rPr>
-          <w:t>33</w:t>
-        </w:r>
-        <w:r>
-          <w:rPr>
-            <w:noProof/>
-            <w:webHidden/>
-          </w:rPr>
-          <w:fldChar w:fldCharType="end"/>
-        </w:r>
-      </w:hyperlink>
-    </w:p>
-    <w:p>
-      <w:pPr>
-        <w:pStyle w:val="12"/>
-        <w:rPr>
-          <w:rFonts w:asciiTheme="minorHAnsi" w:eastAsiaTheme="minorEastAsia" w:hAnsiTheme="minorHAnsi" w:cstheme="minorBidi"/>
-          <w:noProof/>
-          <w:sz w:val="22"/>
-          <w:szCs w:val="22"/>
-          <w:lang w:eastAsia="ru-RU"/>
-        </w:rPr>
-      </w:pPr>
-      <w:hyperlink w:anchor="_Toc154585508" w:history="1">
-        <w:r>
-          <w:rPr>
-            <w:rStyle w:val="a5"/>
-            <w:noProof/>
-            <w:lang w:eastAsia="ru-RU"/>
-          </w:rPr>
-          <w:t>Приложение</w:t>
-        </w:r>
-        <w:r>
-          <w:rPr>
-            <w:rStyle w:val="a5"/>
-            <w:noProof/>
-            <w:lang w:val="en-US" w:eastAsia="ru-RU"/>
-          </w:rPr>
-          <w:t xml:space="preserve"> </w:t>
-        </w:r>
-        <w:r>
-          <w:rPr>
-            <w:rStyle w:val="a5"/>
-            <w:noProof/>
-            <w:lang w:eastAsia="ru-RU"/>
-          </w:rPr>
-          <w:t>В</w:t>
-        </w:r>
-        <w:r>
-          <w:rPr>
-            <w:noProof/>
-            <w:webHidden/>
-          </w:rPr>
-          <w:tab/>
-        </w:r>
-        <w:r>
-          <w:rPr>
-            <w:noProof/>
-            <w:webHidden/>
-          </w:rPr>
-          <w:fldChar w:fldCharType="begin"/>
-        </w:r>
-        <w:r>
-          <w:rPr>
-            <w:noProof/>
-            <w:webHidden/>
-          </w:rPr>
-          <w:instrText xml:space="preserve"> PAGEREF _Toc154585508 \h </w:instrText>
-        </w:r>
-        <w:r>
-          <w:rPr>
-            <w:noProof/>
-            <w:webHidden/>
-          </w:rPr>
-        </w:r>
-        <w:r>
-          <w:rPr>
-            <w:noProof/>
-            <w:webHidden/>
-          </w:rPr>
-          <w:fldChar w:fldCharType="separate"/>
-        </w:r>
-        <w:r>
-          <w:rPr>
-            <w:noProof/>
-            <w:webHidden/>
-          </w:rPr>
-          <w:t>34</w:t>
-        </w:r>
-        <w:r>
-          <w:rPr>
-            <w:noProof/>
-            <w:webHidden/>
-          </w:rPr>
-          <w:fldChar w:fldCharType="end"/>
-        </w:r>
-      </w:hyperlink>
-    </w:p>
-    <w:p>
-      <w:pPr>
-        <w:pStyle w:val="12"/>
-        <w:rPr>
-          <w:rFonts w:asciiTheme="minorHAnsi" w:eastAsiaTheme="minorEastAsia" w:hAnsiTheme="minorHAnsi" w:cstheme="minorBidi"/>
-          <w:noProof/>
-          <w:sz w:val="22"/>
-          <w:szCs w:val="22"/>
-          <w:lang w:eastAsia="ru-RU"/>
-        </w:rPr>
-      </w:pPr>
-      <w:hyperlink w:anchor="_Toc154585509" w:history="1">
-        <w:r>
-          <w:rPr>
-            <w:rStyle w:val="a5"/>
-            <w:noProof/>
-            <w:lang w:eastAsia="ru-RU"/>
-          </w:rPr>
-          <w:t>Приложение Г</w:t>
-        </w:r>
-        <w:r>
-          <w:rPr>
-            <w:noProof/>
-            <w:webHidden/>
-          </w:rPr>
-          <w:tab/>
-        </w:r>
-        <w:r>
-          <w:rPr>
-            <w:noProof/>
-            <w:webHidden/>
-          </w:rPr>
-          <w:fldChar w:fldCharType="begin"/>
-        </w:r>
-        <w:r>
-          <w:rPr>
-            <w:noProof/>
-            <w:webHidden/>
-          </w:rPr>
-          <w:instrText xml:space="preserve"> PAGEREF _Toc154585509 \h </w:instrText>
-        </w:r>
-        <w:r>
-          <w:rPr>
-            <w:noProof/>
-            <w:webHidden/>
-          </w:rPr>
-        </w:r>
-        <w:r>
-          <w:rPr>
-            <w:noProof/>
-            <w:webHidden/>
-          </w:rPr>
-          <w:fldChar w:fldCharType="separate"/>
-        </w:r>
-        <w:r>
-          <w:rPr>
-            <w:noProof/>
-            <w:webHidden/>
-          </w:rPr>
-          <w:t>36</w:t>
-        </w:r>
-        <w:r>
-          <w:rPr>
-            <w:noProof/>
-            <w:webHidden/>
-          </w:rPr>
-          <w:fldChar w:fldCharType="end"/>
-        </w:r>
-      </w:hyperlink>
-    </w:p>
-    <w:p>
-      <w:pPr>
-        <w:pStyle w:val="12"/>
-        <w:rPr>
-          <w:rFonts w:asciiTheme="minorHAnsi" w:eastAsiaTheme="minorEastAsia" w:hAnsiTheme="minorHAnsi" w:cstheme="minorBidi"/>
-          <w:noProof/>
-          <w:sz w:val="22"/>
-          <w:szCs w:val="22"/>
-          <w:lang w:eastAsia="ru-RU"/>
-        </w:rPr>
-      </w:pPr>
-      <w:hyperlink w:anchor="_Toc154585510" w:history="1">
-        <w:r>
-          <w:rPr>
-            <w:rStyle w:val="a5"/>
-            <w:noProof/>
-            <w:lang w:eastAsia="ru-RU"/>
-          </w:rPr>
-          <w:t>Приложение Д</w:t>
-        </w:r>
-        <w:r>
-          <w:rPr>
-            <w:noProof/>
-            <w:webHidden/>
-          </w:rPr>
-          <w:tab/>
-        </w:r>
-        <w:r>
-          <w:rPr>
-            <w:noProof/>
-            <w:webHidden/>
-          </w:rPr>
-          <w:fldChar w:fldCharType="begin"/>
-        </w:r>
-        <w:r>
-          <w:rPr>
-            <w:noProof/>
-            <w:webHidden/>
-          </w:rPr>
-          <w:instrText xml:space="preserve"> PAGEREF _Toc154585510 \h </w:instrText>
-        </w:r>
-        <w:r>
-          <w:rPr>
-            <w:noProof/>
-            <w:webHidden/>
-          </w:rPr>
-        </w:r>
-        <w:r>
-          <w:rPr>
-            <w:noProof/>
-            <w:webHidden/>
-          </w:rPr>
-          <w:fldChar w:fldCharType="separate"/>
-        </w:r>
-        <w:r>
-          <w:rPr>
-            <w:noProof/>
-            <w:webHidden/>
-          </w:rPr>
-          <w:t>38</w:t>
-        </w:r>
-        <w:r>
-          <w:rPr>
-            <w:noProof/>
-            <w:webHidden/>
-          </w:rPr>
-          <w:fldChar w:fldCharType="end"/>
-        </w:r>
-      </w:hyperlink>
-    </w:p>
-    <w:p>
-      <w:pPr>
-        <w:jc w:val="left"/>
+        <w:fldChar w:fldCharType="end"/>
+      </w:r>
+      <w:r>
         <w:rPr>
           <w:sz w:val="36"/>
           <w:szCs w:val="36"/>
-          <w:lang w:val="en-US"/>
-        </w:rPr>
-      </w:pPr>
-      <w:r>
-        <w:rPr>
-          <w:szCs w:val="28"/>
-        </w:rPr>
-        <w:fldChar w:fldCharType="end"/>
-      </w:r>
-      <w:r>
-        <w:rPr>
-          <w:sz w:val="36"/>
-          <w:szCs w:val="36"/>
         </w:rPr>
         <w:br w:type="page"/>
       </w:r>
@@ -4836,11 +4902,13 @@
         <w:pStyle w:val="1"/>
       </w:pPr>
       <w:bookmarkStart w:id="1" w:name="_Toc154585491"/>
+      <w:bookmarkStart w:id="2" w:name="_Toc185351199"/>
       <w:r>
         <w:lastRenderedPageBreak/>
         <w:t>Введение</w:t>
       </w:r>
       <w:bookmarkEnd w:id="1"/>
+      <w:bookmarkEnd w:id="2"/>
     </w:p>
     <w:p>
       <w:pPr>
@@ -4880,14 +4948,14 @@
         </w:rPr>
         <w:t>Эта система должна обеспечить удобный поиск и выдачу сведений по различным запросам, что значительно оптимизирует работу медицинского персонала. Разработка БД «</w:t>
       </w:r>
-      <w:bookmarkStart w:id="2" w:name="_Hlk184669903"/>
+      <w:bookmarkStart w:id="3" w:name="_Hlk184669903"/>
       <w:r>
         <w:rPr>
           <w:shd w:val="clear" w:color="auto" w:fill="FFFFFF"/>
         </w:rPr>
         <w:t>ПОЛИКЛИНИКА</w:t>
       </w:r>
-      <w:bookmarkEnd w:id="2"/>
+      <w:bookmarkEnd w:id="3"/>
       <w:r>
         <w:rPr>
           <w:shd w:val="clear" w:color="auto" w:fill="FFFFFF"/>
@@ -5215,7 +5283,8 @@
         <w:pStyle w:val="1"/>
         <w:jc w:val="both"/>
       </w:pPr>
-      <w:bookmarkStart w:id="3" w:name="_Toc154585492"/>
+      <w:bookmarkStart w:id="4" w:name="_Toc154585492"/>
+      <w:bookmarkStart w:id="5" w:name="_Toc185351200"/>
       <w:r>
         <w:lastRenderedPageBreak/>
         <w:t>1</w:t>
@@ -5226,13 +5295,15 @@
       <w:r>
         <w:t>Проектная часть</w:t>
       </w:r>
-      <w:bookmarkEnd w:id="3"/>
+      <w:bookmarkEnd w:id="4"/>
+      <w:bookmarkEnd w:id="5"/>
     </w:p>
     <w:p>
       <w:pPr>
         <w:pStyle w:val="2"/>
       </w:pPr>
-      <w:bookmarkStart w:id="4" w:name="_Toc154585493"/>
+      <w:bookmarkStart w:id="6" w:name="_Toc154585493"/>
+      <w:bookmarkStart w:id="7" w:name="_Toc185351201"/>
       <w:r>
         <w:t>1.1</w:t>
       </w:r>
@@ -5242,10 +5313,11 @@
       <w:r>
         <w:t>Описание предметной области</w:t>
       </w:r>
-      <w:bookmarkEnd w:id="4"/>
-    </w:p>
-    <w:p>
-      <w:bookmarkStart w:id="5" w:name="_Toc154585494"/>
+      <w:bookmarkEnd w:id="6"/>
+      <w:bookmarkEnd w:id="7"/>
+    </w:p>
+    <w:p>
+      <w:bookmarkStart w:id="8" w:name="_Toc154585494"/>
       <w:r>
         <w:t>Концепция информационной системы для управления медицинской поликлиникой представляет собой важный инструмент, который позволяет эффективно организовать учет и управление данными о пациентах и врачах. Эта система предназначена для хранения информации о каждом пациенте, включая его имя, пол, дату рождения, паспортные данные и домашний адрес, а также профиль каждого врача.</w:t>
       </w:r>
@@ -5264,6 +5336,7 @@
       <w:pPr>
         <w:pStyle w:val="2"/>
       </w:pPr>
+      <w:bookmarkStart w:id="9" w:name="_Toc185351202"/>
       <w:r>
         <w:lastRenderedPageBreak/>
         <w:t>1.2</w:t>
@@ -5274,7 +5347,8 @@
       <w:r>
         <w:t>Анализ атрибутов</w:t>
       </w:r>
-      <w:bookmarkEnd w:id="5"/>
+      <w:bookmarkEnd w:id="8"/>
+      <w:bookmarkEnd w:id="9"/>
     </w:p>
     <w:p>
       <w:r>
@@ -9613,7 +9687,8 @@
         <w:pStyle w:val="2"/>
         <w:spacing w:line="360" w:lineRule="auto"/>
       </w:pPr>
-      <w:bookmarkStart w:id="6" w:name="_Toc154585495"/>
+      <w:bookmarkStart w:id="10" w:name="_Toc154585495"/>
+      <w:bookmarkStart w:id="11" w:name="_Toc185351203"/>
       <w:r>
         <w:lastRenderedPageBreak/>
         <w:t>1.3</w:t>
@@ -9624,7 +9699,8 @@
       <w:r>
         <w:t>Создание информационно-логической модели предметной области в каноническом виде</w:t>
       </w:r>
-      <w:bookmarkEnd w:id="6"/>
+      <w:bookmarkEnd w:id="10"/>
+      <w:bookmarkEnd w:id="11"/>
     </w:p>
     <w:p>
       <w:r>
@@ -9839,7 +9915,8 @@
         <w:pStyle w:val="2"/>
         <w:spacing w:line="360" w:lineRule="auto"/>
       </w:pPr>
-      <w:bookmarkStart w:id="7" w:name="_Toc154585496"/>
+      <w:bookmarkStart w:id="12" w:name="_Toc154585496"/>
+      <w:bookmarkStart w:id="13" w:name="_Toc185351204"/>
       <w:r>
         <w:lastRenderedPageBreak/>
         <w:t>1.4</w:t>
@@ -9850,7 +9927,8 @@
       <w:r>
         <w:t>Создание даталогической модели реляционной базы данных</w:t>
       </w:r>
-      <w:bookmarkEnd w:id="7"/>
+      <w:bookmarkEnd w:id="12"/>
+      <w:bookmarkEnd w:id="13"/>
     </w:p>
     <w:p>
       <w:r>
@@ -9910,7 +9988,8 @@
         <w:pStyle w:val="2"/>
         <w:spacing w:line="360" w:lineRule="auto"/>
       </w:pPr>
-      <w:bookmarkStart w:id="8" w:name="_Toc154585497"/>
+      <w:bookmarkStart w:id="14" w:name="_Toc154585497"/>
+      <w:bookmarkStart w:id="15" w:name="_Toc185351205"/>
       <w:r>
         <w:t>1.5</w:t>
       </w:r>
@@ -9920,7 +9999,8 @@
       <w:r>
         <w:t>Разработка данных контрольного примера</w:t>
       </w:r>
-      <w:bookmarkEnd w:id="8"/>
+      <w:bookmarkEnd w:id="14"/>
+      <w:bookmarkEnd w:id="15"/>
     </w:p>
     <w:p>
       <w:r>
@@ -25636,7 +25716,8 @@
         <w:spacing w:line="360" w:lineRule="auto"/>
         <w:jc w:val="both"/>
       </w:pPr>
-      <w:bookmarkStart w:id="9" w:name="_Toc154585498"/>
+      <w:bookmarkStart w:id="16" w:name="_Toc154585498"/>
+      <w:bookmarkStart w:id="17" w:name="_Toc185351206"/>
       <w:r>
         <w:lastRenderedPageBreak/>
         <w:t>2</w:t>
@@ -25645,7 +25726,8 @@
         <w:tab/>
         <w:t>Программные разработки</w:t>
       </w:r>
-      <w:bookmarkEnd w:id="9"/>
+      <w:bookmarkEnd w:id="16"/>
+      <w:bookmarkEnd w:id="17"/>
     </w:p>
     <w:p>
       <w:pPr>
@@ -25653,7 +25735,8 @@
         <w:spacing w:line="360" w:lineRule="auto"/>
         <w:ind w:left="709" w:firstLine="0"/>
       </w:pPr>
-      <w:bookmarkStart w:id="10" w:name="_Toc154585499"/>
+      <w:bookmarkStart w:id="18" w:name="_Toc154585499"/>
+      <w:bookmarkStart w:id="19" w:name="_Toc185351207"/>
       <w:r>
         <w:t>2.1</w:t>
       </w:r>
@@ -25661,7 +25744,8 @@
         <w:tab/>
         <w:t>Создание базы данных</w:t>
       </w:r>
-      <w:bookmarkEnd w:id="10"/>
+      <w:bookmarkEnd w:id="18"/>
+      <w:bookmarkEnd w:id="19"/>
     </w:p>
     <w:p>
       <w:r>
@@ -26011,7 +26095,8 @@
         <w:pStyle w:val="2"/>
         <w:spacing w:line="360" w:lineRule="auto"/>
       </w:pPr>
-      <w:bookmarkStart w:id="11" w:name="_Toc154585500"/>
+      <w:bookmarkStart w:id="20" w:name="_Toc154585500"/>
+      <w:bookmarkStart w:id="21" w:name="_Toc185351208"/>
       <w:r>
         <w:t>2.2</w:t>
       </w:r>
@@ -26019,7 +26104,8 @@
         <w:tab/>
         <w:t>Заполнение данными</w:t>
       </w:r>
-      <w:bookmarkEnd w:id="11"/>
+      <w:bookmarkEnd w:id="20"/>
+      <w:bookmarkEnd w:id="21"/>
     </w:p>
     <w:p>
       <w:r>
@@ -26366,7 +26452,8 @@
         <w:pStyle w:val="2"/>
         <w:spacing w:line="360" w:lineRule="auto"/>
       </w:pPr>
-      <w:bookmarkStart w:id="12" w:name="_Toc154585501"/>
+      <w:bookmarkStart w:id="22" w:name="_Toc154585501"/>
+      <w:bookmarkStart w:id="23" w:name="_Toc185351209"/>
       <w:r>
         <w:lastRenderedPageBreak/>
         <w:t>2.3</w:t>
@@ -26375,7 +26462,8 @@
         <w:tab/>
         <w:t>Разработка триггеров</w:t>
       </w:r>
-      <w:bookmarkEnd w:id="12"/>
+      <w:bookmarkEnd w:id="22"/>
+      <w:bookmarkEnd w:id="23"/>
     </w:p>
     <w:p>
       <w:r>
@@ -26767,7 +26855,8 @@
         <w:pStyle w:val="2"/>
         <w:spacing w:line="360" w:lineRule="auto"/>
       </w:pPr>
-      <w:bookmarkStart w:id="13" w:name="_Toc154585502"/>
+      <w:bookmarkStart w:id="24" w:name="_Toc154585502"/>
+      <w:bookmarkStart w:id="25" w:name="_Toc185351210"/>
       <w:r>
         <w:t>2.4</w:t>
       </w:r>
@@ -26775,7 +26864,8 @@
         <w:tab/>
         <w:t>Разработка представлений</w:t>
       </w:r>
-      <w:bookmarkEnd w:id="13"/>
+      <w:bookmarkEnd w:id="24"/>
+      <w:bookmarkEnd w:id="25"/>
     </w:p>
     <w:p>
       <w:r>
@@ -29963,7 +30053,7 @@
       <w:proofErr w:type="spellEnd"/>
     </w:p>
     <w:p>
-      <w:bookmarkStart w:id="14" w:name="_Toc154585503"/>
+      <w:bookmarkStart w:id="26" w:name="_Toc154585503"/>
       <w:r>
         <w:t>Для выборки данных обращаемся к представлению с помощью:</w:t>
       </w:r>
@@ -30094,6 +30184,7 @@
         <w:pStyle w:val="2"/>
         <w:spacing w:line="360" w:lineRule="auto"/>
       </w:pPr>
+      <w:bookmarkStart w:id="27" w:name="_Toc185351211"/>
       <w:r>
         <w:lastRenderedPageBreak/>
         <w:t>2.5</w:t>
@@ -30102,7 +30193,8 @@
         <w:tab/>
         <w:t>Разработка хранимых процедур</w:t>
       </w:r>
-      <w:bookmarkEnd w:id="14"/>
+      <w:bookmarkEnd w:id="26"/>
+      <w:bookmarkEnd w:id="27"/>
     </w:p>
     <w:p>
       <w:r>
@@ -32339,14 +32431,15 @@
       <w:pPr>
         <w:pStyle w:val="1"/>
         <w:spacing w:line="360" w:lineRule="auto"/>
-        <w:ind w:left="0"/>
-      </w:pPr>
-      <w:bookmarkStart w:id="15" w:name="_Toc154585504"/>
+      </w:pPr>
+      <w:bookmarkStart w:id="28" w:name="_Toc154585504"/>
+      <w:bookmarkStart w:id="29" w:name="_Toc185351212"/>
       <w:r>
         <w:lastRenderedPageBreak/>
         <w:t>Заключение</w:t>
       </w:r>
-      <w:bookmarkEnd w:id="15"/>
+      <w:bookmarkEnd w:id="28"/>
+      <w:bookmarkEnd w:id="29"/>
     </w:p>
     <w:p>
       <w:r>
@@ -32563,14 +32656,15 @@
       <w:pPr>
         <w:pStyle w:val="1"/>
         <w:spacing w:line="360" w:lineRule="auto"/>
-        <w:ind w:left="0"/>
-      </w:pPr>
-      <w:bookmarkStart w:id="16" w:name="_Toc154585505"/>
+      </w:pPr>
+      <w:bookmarkStart w:id="30" w:name="_Toc154585505"/>
+      <w:bookmarkStart w:id="31" w:name="_Toc185351213"/>
       <w:r>
         <w:lastRenderedPageBreak/>
         <w:t>Список используемых источников</w:t>
       </w:r>
-      <w:bookmarkEnd w:id="16"/>
+      <w:bookmarkEnd w:id="30"/>
+      <w:bookmarkEnd w:id="31"/>
     </w:p>
     <w:p>
       <w:pPr>
@@ -32994,7 +33088,7 @@
       <w:r>
         <w:t xml:space="preserve">. </w:t>
       </w:r>
-      <w:bookmarkStart w:id="17" w:name="_Toc154585506"/>
+      <w:bookmarkStart w:id="32" w:name="_Toc154585506"/>
     </w:p>
     <w:p>
       <w:pPr>
@@ -33010,8 +33104,8 @@
       <w:pPr>
         <w:pStyle w:val="1"/>
         <w:spacing w:before="0" w:line="360" w:lineRule="auto"/>
-        <w:ind w:left="0"/>
-      </w:pPr>
+      </w:pPr>
+      <w:bookmarkStart w:id="33" w:name="_Toc185351214"/>
       <w:r>
         <w:lastRenderedPageBreak/>
         <w:t>Приложение</w:t>
@@ -33019,7 +33113,8 @@
       <w:r>
         <w:t xml:space="preserve"> А</w:t>
       </w:r>
-      <w:bookmarkEnd w:id="17"/>
+      <w:bookmarkEnd w:id="32"/>
+      <w:bookmarkEnd w:id="33"/>
     </w:p>
     <w:p>
       <w:r>
@@ -37941,14 +38036,15 @@
       <w:pPr>
         <w:pStyle w:val="1"/>
         <w:spacing w:before="0" w:line="360" w:lineRule="auto"/>
-        <w:ind w:left="0"/>
-      </w:pPr>
-      <w:bookmarkStart w:id="18" w:name="_Toc154585507"/>
+      </w:pPr>
+      <w:bookmarkStart w:id="34" w:name="_Toc154585507"/>
+      <w:bookmarkStart w:id="35" w:name="_Toc185351215"/>
       <w:r>
         <w:lastRenderedPageBreak/>
         <w:t>Приложение Б</w:t>
       </w:r>
-      <w:bookmarkEnd w:id="18"/>
+      <w:bookmarkEnd w:id="34"/>
+      <w:bookmarkEnd w:id="35"/>
     </w:p>
     <w:p>
       <w:r>
@@ -42436,12 +42532,12 @@
       <w:pPr>
         <w:pStyle w:val="1"/>
         <w:spacing w:line="360" w:lineRule="auto"/>
-        <w:ind w:left="0"/>
-        <w:rPr>
-          <w:lang w:val="en-US" w:eastAsia="ru-RU"/>
-        </w:rPr>
-      </w:pPr>
-      <w:bookmarkStart w:id="19" w:name="_Toc154585508"/>
+        <w:rPr>
+          <w:lang w:val="en-US" w:eastAsia="ru-RU"/>
+        </w:rPr>
+      </w:pPr>
+      <w:bookmarkStart w:id="36" w:name="_Toc154585508"/>
+      <w:bookmarkStart w:id="37" w:name="_Toc185351216"/>
       <w:r>
         <w:rPr>
           <w:lang w:eastAsia="ru-RU"/>
@@ -42461,7 +42557,8 @@
         </w:rPr>
         <w:t>В</w:t>
       </w:r>
-      <w:bookmarkEnd w:id="19"/>
+      <w:bookmarkEnd w:id="36"/>
+      <w:bookmarkEnd w:id="37"/>
     </w:p>
     <w:p>
       <w:pPr>
@@ -42856,12 +42953,12 @@
       <w:pPr>
         <w:pStyle w:val="1"/>
         <w:spacing w:line="360" w:lineRule="auto"/>
-        <w:ind w:left="0"/>
         <w:rPr>
           <w:lang w:eastAsia="ru-RU"/>
         </w:rPr>
       </w:pPr>
-      <w:bookmarkStart w:id="20" w:name="_Toc154585509"/>
+      <w:bookmarkStart w:id="38" w:name="_Toc154585509"/>
+      <w:bookmarkStart w:id="39" w:name="_Toc185351217"/>
       <w:r>
         <w:rPr>
           <w:lang w:eastAsia="ru-RU"/>
@@ -42869,7 +42966,8 @@
         <w:lastRenderedPageBreak/>
         <w:t>Приложение Г</w:t>
       </w:r>
-      <w:bookmarkEnd w:id="20"/>
+      <w:bookmarkEnd w:id="38"/>
+      <w:bookmarkEnd w:id="39"/>
     </w:p>
     <w:p>
       <w:pPr>
@@ -45273,12 +45371,12 @@
       <w:pPr>
         <w:pStyle w:val="1"/>
         <w:spacing w:line="360" w:lineRule="auto"/>
-        <w:ind w:left="0"/>
-        <w:rPr>
-          <w:lang w:val="en-US" w:eastAsia="ru-RU"/>
-        </w:rPr>
-      </w:pPr>
-      <w:bookmarkStart w:id="21" w:name="_Toc154585510"/>
+        <w:rPr>
+          <w:lang w:val="en-US" w:eastAsia="ru-RU"/>
+        </w:rPr>
+      </w:pPr>
+      <w:bookmarkStart w:id="40" w:name="_Toc154585510"/>
+      <w:bookmarkStart w:id="41" w:name="_Toc185351218"/>
       <w:r>
         <w:rPr>
           <w:lang w:eastAsia="ru-RU"/>
@@ -45297,7 +45395,8 @@
         </w:rPr>
         <w:t>Д</w:t>
       </w:r>
-      <w:bookmarkEnd w:id="21"/>
+      <w:bookmarkEnd w:id="40"/>
+      <w:bookmarkEnd w:id="41"/>
     </w:p>
     <w:p>
       <w:pPr>
@@ -47025,6 +47124,7 @@
       <w:p>
         <w:pPr>
           <w:pStyle w:val="ad"/>
+          <w:ind w:firstLine="0"/>
           <w:jc w:val="center"/>
         </w:pPr>
         <w:r>
@@ -47828,13 +47928,12 @@
     <w:link w:val="10"/>
     <w:uiPriority w:val="9"/>
     <w:qFormat/>
-    <w:rsid w:val="00D84725"/>
+    <w:rsid w:val="00490863"/>
     <w:pPr>
       <w:keepNext/>
       <w:keepLines/>
       <w:spacing w:before="360" w:after="360" w:line="240" w:lineRule="auto"/>
-      <w:ind w:left="709" w:firstLine="0"/>
-      <w:jc w:val="center"/>
+      <w:jc w:val="left"/>
       <w:outlineLvl w:val="0"/>
     </w:pPr>
     <w:rPr>
@@ -48054,7 +48153,7 @@
     <w:basedOn w:val="a0"/>
     <w:link w:val="1"/>
     <w:uiPriority w:val="9"/>
-    <w:rsid w:val="00D84725"/>
+    <w:rsid w:val="00490863"/>
     <w:rPr>
       <w:rFonts w:ascii="Times New Roman" w:eastAsiaTheme="majorEastAsia" w:hAnsi="Times New Roman" w:cstheme="majorBidi"/>
       <w:bCs/>
@@ -48375,6 +48474,27 @@
       <w:lang w:eastAsia="ar-SA"/>
     </w:rPr>
   </w:style>
+  <w:style w:type="paragraph" w:styleId="af5">
+    <w:name w:val="TOC Heading"/>
+    <w:basedOn w:val="1"/>
+    <w:next w:val="a"/>
+    <w:uiPriority w:val="39"/>
+    <w:unhideWhenUsed/>
+    <w:qFormat/>
+    <w:rsid w:val="00490863"/>
+    <w:pPr>
+      <w:spacing w:before="240" w:after="0" w:line="259" w:lineRule="auto"/>
+      <w:outlineLvl w:val="9"/>
+    </w:pPr>
+    <w:rPr>
+      <w:rFonts w:asciiTheme="majorHAnsi" w:hAnsiTheme="majorHAnsi"/>
+      <w:bCs w:val="0"/>
+      <w:color w:val="2F5496" w:themeColor="accent1" w:themeShade="BF"/>
+      <w:sz w:val="32"/>
+      <w:szCs w:val="32"/>
+      <w:lang w:eastAsia="ru-RU"/>
+    </w:rPr>
+  </w:style>
 </w:styles>
 </file>
 

</xml_diff>